<commit_message>
Move Python_Backend to document-generator-app folder
</commit_message>
<xml_diff>
--- a/document-generator-app/Python_Backend/Template_surat.docx
+++ b/document-generator-app/Python_Backend/Template_surat.docx
@@ -569,1062 +569,15 @@
         <mc:AlternateContent>
           <mc:Choice Requires="wps">
             <w:drawing>
-              <wp:anchor distT="0" distB="0" distL="0" distR="0" simplePos="0" relativeHeight="251657216" behindDoc="1" locked="0" layoutInCell="1" allowOverlap="1" wp14:anchorId="7709C5D4" wp14:editId="2EC4A160">
+              <wp:anchor distT="0" distB="0" distL="0" distR="0" simplePos="0" relativeHeight="251659264" behindDoc="1" locked="0" layoutInCell="1" allowOverlap="1" wp14:anchorId="48E70654" wp14:editId="536A9E76">
                 <wp:simplePos x="0" y="0"/>
                 <wp:positionH relativeFrom="page">
-                  <wp:posOffset>2969260</wp:posOffset>
+                  <wp:posOffset>5781675</wp:posOffset>
                 </wp:positionH>
                 <wp:positionV relativeFrom="paragraph">
-                  <wp:posOffset>621030</wp:posOffset>
+                  <wp:posOffset>629920</wp:posOffset>
                 </wp:positionV>
-                <wp:extent cx="2811780" cy="981710"/>
-                <wp:effectExtent l="0" t="0" r="0" b="0"/>
-                <wp:wrapTopAndBottom/>
-                <wp:docPr id="5" name="Textbox 5"/>
-                <wp:cNvGraphicFramePr>
-                  <a:graphicFrameLocks xmlns:a="http://schemas.openxmlformats.org/drawingml/2006/main"/>
-                </wp:cNvGraphicFramePr>
-                <a:graphic xmlns:a="http://schemas.openxmlformats.org/drawingml/2006/main">
-                  <a:graphicData uri="http://schemas.microsoft.com/office/word/2010/wordprocessingShape">
-                    <wps:wsp>
-                      <wps:cNvSpPr txBox="1">
-                        <a:spLocks/>
-                      </wps:cNvSpPr>
-                      <wps:spPr>
-                        <a:xfrm>
-                          <a:off x="0" y="0"/>
-                          <a:ext cx="2811780" cy="981710"/>
-                        </a:xfrm>
-                        <a:prstGeom prst="rect">
-                          <a:avLst/>
-                        </a:prstGeom>
-                      </wps:spPr>
-                      <wps:txbx>
-                        <w:txbxContent>
-                          <w:tbl>
-                            <w:tblPr>
-                              <w:tblW w:w="4308" w:type="dxa"/>
-                              <w:tblInd w:w="7" w:type="dxa"/>
-                              <w:tblBorders>
-                                <w:top w:val="single" w:sz="4" w:space="0" w:color="auto"/>
-                                <w:left w:val="single" w:sz="4" w:space="0" w:color="auto"/>
-                                <w:bottom w:val="single" w:sz="4" w:space="0" w:color="auto"/>
-                                <w:right w:val="single" w:sz="4" w:space="0" w:color="auto"/>
-                                <w:insideH w:val="single" w:sz="4" w:space="0" w:color="auto"/>
-                                <w:insideV w:val="single" w:sz="4" w:space="0" w:color="auto"/>
-                              </w:tblBorders>
-                              <w:tblLayout w:type="fixed"/>
-                              <w:tblCellMar>
-                                <w:left w:w="0" w:type="dxa"/>
-                                <w:right w:w="0" w:type="dxa"/>
-                              </w:tblCellMar>
-                              <w:tblLook w:val="01E0" w:firstRow="1" w:lastRow="1" w:firstColumn="1" w:lastColumn="1" w:noHBand="0" w:noVBand="0"/>
-                            </w:tblPr>
-                            <w:tblGrid>
-                              <w:gridCol w:w="1793"/>
-                              <w:gridCol w:w="311"/>
-                              <w:gridCol w:w="2204"/>
-                            </w:tblGrid>
-                            <w:tr>
-                              <w:trPr>
-                                <w:trHeight w:val="198"/>
-                              </w:trPr>
-                              <w:tc>
-                                <w:tcPr>
-                                  <w:tcW w:w="2104" w:type="dxa"/>
-                                  <w:gridSpan w:val="2"/>
-                                </w:tcPr>
-                                <w:p>
-                                  <w:pPr>
-                                    <w:pStyle w:val="TableParagraph"/>
-                                    <w:spacing w:before="0" w:line="178" w:lineRule="exact"/>
-                                    <w:ind w:left="50"/>
-                                    <w:rPr>
-                                      <w:sz w:val="17"/>
-                                    </w:rPr>
-                                  </w:pPr>
-                                  <w:r>
-                                    <w:rPr>
-                                      <w:sz w:val="17"/>
-                                    </w:rPr>
-                                    <w:t>:</w:t>
-                                  </w:r>
-                                  <w:r>
-                                    <w:rPr>
-                                      <w:spacing w:val="-4"/>
-                                      <w:sz w:val="17"/>
-                                    </w:rPr>
-                                    <w:t xml:space="preserve"> </w:t>
-                                  </w:r>
-                                  <w:r>
-                                    <w:rPr>
-                                      <w:spacing w:val="-2"/>
-                                      <w:sz w:val="16"/>
-                                      <w:szCs w:val="16"/>
-                                    </w:rPr>
-                                    <w:t>{{ nama_pemohon }}</w:t>
-                                  </w:r>
-                                </w:p>
-                              </w:tc>
-                              <w:tc>
-                                <w:tcPr>
-                                  <w:tcW w:w="2204" w:type="dxa"/>
-                                </w:tcPr>
-                                <w:p>
-                                  <w:pPr>
-                                    <w:pStyle w:val="TableParagraph"/>
-                                    <w:spacing w:before="0" w:line="178" w:lineRule="exact"/>
-                                    <w:ind w:left="346"/>
-                                    <w:rPr>
-                                      <w:sz w:val="17"/>
-                                    </w:rPr>
-                                  </w:pPr>
-                                  <w:r>
-                                    <w:rPr>
-                                      <w:spacing w:val="-2"/>
-                                      <w:sz w:val="17"/>
-                                    </w:rPr>
-                                    <w:t>Jabatan</w:t>
-                                  </w:r>
-                                </w:p>
-                              </w:tc>
-                            </w:tr>
-                            <w:tr>
-                              <w:trPr>
-                                <w:trHeight w:val="208"/>
-                              </w:trPr>
-                              <w:tc>
-                                <w:tcPr>
-                                  <w:tcW w:w="1793" w:type="dxa"/>
-                                </w:tcPr>
-                                <w:p>
-                                  <w:pPr>
-                                    <w:pStyle w:val="TableParagraph"/>
-                                    <w:ind w:left="50"/>
-                                    <w:rPr>
-                                      <w:sz w:val="17"/>
-                                    </w:rPr>
-                                  </w:pPr>
-                                  <w:r>
-                                    <w:rPr>
-                                      <w:sz w:val="17"/>
-                                    </w:rPr>
-                                    <w:t>:</w:t>
-                                  </w:r>
-                                  <w:r>
-                                    <w:rPr>
-                                      <w:spacing w:val="-10"/>
-                                      <w:sz w:val="17"/>
-                                    </w:rPr>
-                                    <w:t xml:space="preserve"> </w:t>
-                                  </w:r>
-                                  <w:r>
-                                    <w:rPr>
-                                      <w:sz w:val="16"/>
-                                      <w:szCs w:val="16"/>
-                                    </w:rPr>
-                                    <w:t>{{ jenis_kendaraan }}</w:t>
-                                  </w:r>
-                                </w:p>
-                              </w:tc>
-                              <w:tc>
-                                <w:tcPr>
-                                  <w:tcW w:w="311" w:type="dxa"/>
-                                </w:tcPr>
-                                <w:p>
-                                  <w:pPr>
-                                    <w:pStyle w:val="TableParagraph"/>
-                                    <w:spacing w:before="0" w:line="240" w:lineRule="auto"/>
-                                    <w:rPr>
-                                      <w:rFonts w:ascii="Times New Roman"/>
-                                      <w:sz w:val="14"/>
-                                    </w:rPr>
-                                  </w:pPr>
-                                </w:p>
-                              </w:tc>
-                              <w:tc>
-                                <w:tcPr>
-                                  <w:tcW w:w="2204" w:type="dxa"/>
-                                </w:tcPr>
-                                <w:p>
-                                  <w:pPr>
-                                    <w:pStyle w:val="TableParagraph"/>
-                                    <w:ind w:left="27"/>
-                                    <w:rPr>
-                                      <w:sz w:val="17"/>
-                                    </w:rPr>
-                                  </w:pPr>
-                                  <w:r>
-                                    <w:rPr>
-                                      <w:spacing w:val="-4"/>
-                                      <w:sz w:val="17"/>
-                                    </w:rPr>
-                                    <w:t>Banyaknya</w:t>
-                                  </w:r>
-                                  <w:r>
-                                    <w:rPr>
-                                      <w:spacing w:val="7"/>
-                                      <w:sz w:val="17"/>
-                                    </w:rPr>
-                                    <w:t xml:space="preserve"> </w:t>
-                                  </w:r>
-                                  <w:r>
-                                    <w:rPr>
-                                      <w:spacing w:val="-2"/>
-                                      <w:sz w:val="17"/>
-                                    </w:rPr>
-                                    <w:t>Penumpang</w:t>
-                                  </w:r>
-                                </w:p>
-                              </w:tc>
-                            </w:tr>
-                            <w:tr>
-                              <w:trPr>
-                                <w:trHeight w:val="208"/>
-                              </w:trPr>
-                              <w:tc>
-                                <w:tcPr>
-                                  <w:tcW w:w="4308" w:type="dxa"/>
-                                  <w:gridSpan w:val="3"/>
-                                </w:tcPr>
-                                <w:p>
-                                  <w:pPr>
-                                    <w:pStyle w:val="TableParagraph"/>
-                                    <w:ind w:left="50"/>
-                                    <w:rPr>
-                                      <w:sz w:val="16"/>
-                                      <w:szCs w:val="16"/>
-                                    </w:rPr>
-                                  </w:pPr>
-                                  <w:r>
-                                    <w:rPr>
-                                      <w:sz w:val="16"/>
-                                      <w:szCs w:val="16"/>
-                                    </w:rPr>
-                                    <w:t>:</w:t>
-                                  </w:r>
-                                  <w:r>
-                                    <w:rPr>
-                                      <w:spacing w:val="-4"/>
-                                      <w:sz w:val="16"/>
-                                      <w:szCs w:val="16"/>
-                                    </w:rPr>
-                                    <w:t xml:space="preserve"> </w:t>
-                                  </w:r>
-                                  <w:r>
-                                    <w:rPr>
-                                      <w:spacing w:val="-2"/>
-                                      <w:sz w:val="16"/>
-                                      <w:szCs w:val="16"/>
-                                    </w:rPr>
-                                    <w:t>{{ tempat_tujuan }}</w:t>
-                                  </w:r>
-                                </w:p>
-                              </w:tc>
-                            </w:tr>
-                            <w:tr>
-                              <w:trPr>
-                                <w:trHeight w:val="208"/>
-                              </w:trPr>
-                              <w:tc>
-                                <w:tcPr>
-                                  <w:tcW w:w="4308" w:type="dxa"/>
-                                  <w:gridSpan w:val="3"/>
-                                </w:tcPr>
-                                <w:p>
-                                  <w:pPr>
-                                    <w:pStyle w:val="TableParagraph"/>
-                                    <w:ind w:left="50"/>
-                                    <w:rPr>
-                                      <w:sz w:val="17"/>
-                                    </w:rPr>
-                                  </w:pPr>
-                                  <w:r>
-                                    <w:rPr>
-                                      <w:sz w:val="17"/>
-                                    </w:rPr>
-                                    <w:t>:</w:t>
-                                  </w:r>
-                                  <w:r>
-                                    <w:rPr>
-                                      <w:spacing w:val="-4"/>
-                                      <w:sz w:val="17"/>
-                                    </w:rPr>
-                                    <w:t xml:space="preserve"> </w:t>
-                                  </w:r>
-                                  <w:r>
-                                    <w:rPr>
-                                      <w:spacing w:val="-2"/>
-                                      <w:sz w:val="17"/>
-                                    </w:rPr>
-                                    <w:t>{</w:t>
-                                  </w:r>
-                                  <w:r>
-                                    <w:rPr>
-                                      <w:spacing w:val="-2"/>
-                                      <w:sz w:val="16"/>
-                                      <w:szCs w:val="16"/>
-                                    </w:rPr>
-                                    <w:t>{ keperluan }}</w:t>
-                                  </w:r>
-                                </w:p>
-                              </w:tc>
-                            </w:tr>
-                            <w:tr>
-                              <w:trPr>
-                                <w:trHeight w:val="208"/>
-                              </w:trPr>
-                              <w:tc>
-                                <w:tcPr>
-                                  <w:tcW w:w="1793" w:type="dxa"/>
-                                </w:tcPr>
-                                <w:p>
-                                  <w:pPr>
-                                    <w:pStyle w:val="TableParagraph"/>
-                                    <w:ind w:left="50"/>
-                                    <w:rPr>
-                                      <w:sz w:val="17"/>
-                                    </w:rPr>
-                                  </w:pPr>
-                                  <w:r>
-                                    <w:rPr>
-                                      <w:sz w:val="17"/>
-                                    </w:rPr>
-                                    <w:t>:</w:t>
-                                  </w:r>
-                                  <w:r>
-                                    <w:rPr>
-                                      <w:spacing w:val="-4"/>
-                                      <w:sz w:val="17"/>
-                                    </w:rPr>
-                                    <w:t xml:space="preserve"> </w:t>
-                                  </w:r>
-                                  <w:r>
-                                    <w:rPr>
-                                      <w:spacing w:val="-2"/>
-                                      <w:sz w:val="16"/>
-                                      <w:szCs w:val="16"/>
-                                    </w:rPr>
-                                    <w:t>{{ tgl_mulai_req }}</w:t>
-                                  </w:r>
-                                </w:p>
-                              </w:tc>
-                              <w:tc>
-                                <w:tcPr>
-                                  <w:tcW w:w="311" w:type="dxa"/>
-                                </w:tcPr>
-                                <w:p>
-                                  <w:pPr>
-                                    <w:pStyle w:val="TableParagraph"/>
-                                    <w:ind w:left="2"/>
-                                    <w:rPr>
-                                      <w:sz w:val="17"/>
-                                    </w:rPr>
-                                  </w:pPr>
-                                  <w:r>
-                                    <w:rPr>
-                                      <w:spacing w:val="-5"/>
-                                      <w:sz w:val="17"/>
-                                    </w:rPr>
-                                    <w:t>s/d</w:t>
-                                  </w:r>
-                                </w:p>
-                              </w:tc>
-                              <w:tc>
-                                <w:tcPr>
-                                  <w:tcW w:w="2204" w:type="dxa"/>
-                                </w:tcPr>
-                                <w:p>
-                                  <w:pPr>
-                                    <w:pStyle w:val="TableParagraph"/>
-                                    <w:spacing w:before="0" w:line="240" w:lineRule="auto"/>
-                                    <w:rPr>
-                                      <w:rFonts w:ascii="Arial" w:hAnsi="Arial" w:cs="Arial"/>
-                                      <w:sz w:val="16"/>
-                                      <w:szCs w:val="16"/>
-                                    </w:rPr>
-                                  </w:pPr>
-                                  <w:r>
-                                    <w:rPr>
-                                      <w:rFonts w:ascii="Arial" w:hAnsi="Arial" w:cs="Arial"/>
-                                      <w:sz w:val="16"/>
-                                      <w:szCs w:val="16"/>
-                                    </w:rPr>
-                                    <w:t>{{ tgl_selesai_req }}</w:t>
-                                  </w:r>
-                                </w:p>
-                              </w:tc>
-                            </w:tr>
-                            <w:tr>
-                              <w:trPr>
-                                <w:trHeight w:val="171"/>
-                              </w:trPr>
-                              <w:tc>
-                                <w:tcPr>
-                                  <w:tcW w:w="1793" w:type="dxa"/>
-                                </w:tcPr>
-                                <w:p>
-                                  <w:pPr>
-                                    <w:pStyle w:val="TableParagraph"/>
-                                    <w:tabs>
-                                      <w:tab w:val="left" w:pos="1098"/>
-                                    </w:tabs>
-                                    <w:spacing w:line="175" w:lineRule="exact"/>
-                                    <w:ind w:left="50"/>
-                                    <w:rPr>
-                                      <w:sz w:val="17"/>
-                                    </w:rPr>
-                                  </w:pPr>
-                                  <w:r>
-                                    <w:rPr>
-                                      <w:spacing w:val="-10"/>
-                                      <w:sz w:val="17"/>
-                                    </w:rPr>
-                                    <w:t>:</w:t>
-                                  </w:r>
-                                  <w:r>
-                                    <w:rPr>
-                                      <w:spacing w:val="-10"/>
-                                      <w:sz w:val="17"/>
-                                    </w:rPr>
-                                    <w:t xml:space="preserve"> </w:t>
-                                  </w:r>
-                                  <w:r>
-                                    <w:rPr>
-                                      <w:spacing w:val="-10"/>
-                                      <w:sz w:val="16"/>
-                                      <w:szCs w:val="16"/>
-                                    </w:rPr>
-                                    <w:t>{</w:t>
-                                  </w:r>
-                                  <w:r>
-                                    <w:rPr>
-                                      <w:spacing w:val="-10"/>
-                                      <w:sz w:val="16"/>
-                                      <w:szCs w:val="16"/>
-                                    </w:rPr>
-                                    <w:t>{</w:t>
-                                  </w:r>
-                                  <w:r>
-                                    <w:rPr>
-                                      <w:spacing w:val="-10"/>
-                                      <w:sz w:val="16"/>
-                                      <w:szCs w:val="16"/>
-                                    </w:rPr>
-                                    <w:t xml:space="preserve"> jam_mulai_req }}</w:t>
-                                  </w:r>
-                                  <w:r>
-                                    <w:rPr>
-                                      <w:spacing w:val="-4"/>
-                                      <w:sz w:val="17"/>
-                                    </w:rPr>
-                                    <w:t xml:space="preserve"> </w:t>
-                                  </w:r>
-                                  <w:r>
-                                    <w:rPr>
-                                      <w:spacing w:val="-4"/>
-                                      <w:sz w:val="16"/>
-                                      <w:szCs w:val="16"/>
-                                    </w:rPr>
-                                    <w:t>WITA</w:t>
-                                  </w:r>
-                                </w:p>
-                              </w:tc>
-                              <w:tc>
-                                <w:tcPr>
-                                  <w:tcW w:w="311" w:type="dxa"/>
-                                </w:tcPr>
-                                <w:p>
-                                  <w:pPr>
-                                    <w:pStyle w:val="TableParagraph"/>
-                                    <w:spacing w:before="0" w:line="240" w:lineRule="auto"/>
-                                    <w:rPr>
-                                      <w:rFonts w:ascii="Times New Roman"/>
-                                      <w:sz w:val="12"/>
-                                    </w:rPr>
-                                  </w:pPr>
-                                  <w:r>
-                                    <w:rPr>
-                                      <w:sz w:val="17"/>
-                                    </w:rPr>
-                                    <w:t>s/d</w:t>
-                                  </w:r>
-                                </w:p>
-                              </w:tc>
-                              <w:tc>
-                                <w:tcPr>
-                                  <w:tcW w:w="2204" w:type="dxa"/>
-                                </w:tcPr>
-                                <w:p>
-                                  <w:pPr>
-                                    <w:pStyle w:val="TableParagraph"/>
-                                    <w:spacing w:line="175" w:lineRule="exact"/>
-                                    <w:ind w:left="27"/>
-                                    <w:rPr>
-                                      <w:sz w:val="17"/>
-                                    </w:rPr>
-                                  </w:pPr>
-                                  <w:r>
-                                    <w:rPr>
-                                      <w:spacing w:val="-2"/>
-                                      <w:sz w:val="16"/>
-                                      <w:szCs w:val="16"/>
-                                    </w:rPr>
-                                    <w:t>{{ jam_selesai_req }}</w:t>
-                                  </w:r>
-                                  <w:r>
-                                    <w:rPr>
-                                      <w:spacing w:val="-2"/>
-                                      <w:sz w:val="16"/>
-                                      <w:szCs w:val="16"/>
-                                    </w:rPr>
-                                    <w:t xml:space="preserve"> WITA</w:t>
-                                  </w:r>
-                                </w:p>
-                              </w:tc>
-                            </w:tr>
-                          </w:tbl>
-                          <w:p>
-                            <w:pPr>
-                              <w:pStyle w:val="BodyText"/>
-                            </w:pPr>
-                          </w:p>
-                        </w:txbxContent>
-                      </wps:txbx>
-                      <wps:bodyPr wrap="square" lIns="0" tIns="0" rIns="0" bIns="0" rtlCol="0">
-                        <a:noAutofit/>
-                      </wps:bodyPr>
-                    </wps:wsp>
-                  </a:graphicData>
-                </a:graphic>
-                <wp14:sizeRelH relativeFrom="margin">
-                  <wp14:pctWidth>0</wp14:pctWidth>
-                </wp14:sizeRelH>
-                <wp14:sizeRelV relativeFrom="margin">
-                  <wp14:pctHeight>0</wp14:pctHeight>
-                </wp14:sizeRelV>
-              </wp:anchor>
-            </w:drawing>
-          </mc:Choice>
-          <mc:Fallback>
-            <w:pict>
-              <v:shape w14:anchorId="7709C5D4" id="Textbox 5" o:spid="_x0000_s1027" type="#_x0000_t202" style="position:absolute;margin-left:233.8pt;margin-top:48.9pt;width:221.4pt;height:77.3pt;z-index:-251659264;visibility:visible;mso-wrap-style:square;mso-width-percent:0;mso-height-percent:0;mso-wrap-distance-left:0;mso-wrap-distance-top:0;mso-wrap-distance-right:0;mso-wrap-distance-bottom:0;mso-position-horizontal:absolute;mso-position-horizontal-relative:page;mso-position-vertical:absolute;mso-position-vertical-relative:text;mso-width-percent:0;mso-height-percent:0;mso-width-relative:margin;mso-height-relative:margin;v-text-anchor:top" o:gfxdata="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" filled="f" stroked="f">
-                <v:textbox inset="0,0,0,0">
-                  <w:txbxContent>
-                    <w:tbl>
-                      <w:tblPr>
-                        <w:tblW w:w="4308" w:type="dxa"/>
-                        <w:tblInd w:w="7" w:type="dxa"/>
-                        <w:tblBorders>
-                          <w:top w:val="single" w:sz="4" w:space="0" w:color="auto"/>
-                          <w:left w:val="single" w:sz="4" w:space="0" w:color="auto"/>
-                          <w:bottom w:val="single" w:sz="4" w:space="0" w:color="auto"/>
-                          <w:right w:val="single" w:sz="4" w:space="0" w:color="auto"/>
-                          <w:insideH w:val="single" w:sz="4" w:space="0" w:color="auto"/>
-                          <w:insideV w:val="single" w:sz="4" w:space="0" w:color="auto"/>
-                        </w:tblBorders>
-                        <w:tblLayout w:type="fixed"/>
-                        <w:tblCellMar>
-                          <w:left w:w="0" w:type="dxa"/>
-                          <w:right w:w="0" w:type="dxa"/>
-                        </w:tblCellMar>
-                        <w:tblLook w:val="01E0" w:firstRow="1" w:lastRow="1" w:firstColumn="1" w:lastColumn="1" w:noHBand="0" w:noVBand="0"/>
-                      </w:tblPr>
-                      <w:tblGrid>
-                        <w:gridCol w:w="1793"/>
-                        <w:gridCol w:w="311"/>
-                        <w:gridCol w:w="2204"/>
-                      </w:tblGrid>
-                      <w:tr>
-                        <w:trPr>
-                          <w:trHeight w:val="198"/>
-                        </w:trPr>
-                        <w:tc>
-                          <w:tcPr>
-                            <w:tcW w:w="2104" w:type="dxa"/>
-                            <w:gridSpan w:val="2"/>
-                          </w:tcPr>
-                          <w:p>
-                            <w:pPr>
-                              <w:pStyle w:val="TableParagraph"/>
-                              <w:spacing w:before="0" w:line="178" w:lineRule="exact"/>
-                              <w:ind w:left="50"/>
-                              <w:rPr>
-                                <w:sz w:val="17"/>
-                              </w:rPr>
-                            </w:pPr>
-                            <w:r>
-                              <w:rPr>
-                                <w:sz w:val="17"/>
-                              </w:rPr>
-                              <w:t>:</w:t>
-                            </w:r>
-                            <w:r>
-                              <w:rPr>
-                                <w:spacing w:val="-4"/>
-                                <w:sz w:val="17"/>
-                              </w:rPr>
-                              <w:t xml:space="preserve"> </w:t>
-                            </w:r>
-                            <w:r>
-                              <w:rPr>
-                                <w:spacing w:val="-2"/>
-                                <w:sz w:val="16"/>
-                                <w:szCs w:val="16"/>
-                              </w:rPr>
-                              <w:t>{{ nama_pemohon }}</w:t>
-                            </w:r>
-                          </w:p>
-                        </w:tc>
-                        <w:tc>
-                          <w:tcPr>
-                            <w:tcW w:w="2204" w:type="dxa"/>
-                          </w:tcPr>
-                          <w:p>
-                            <w:pPr>
-                              <w:pStyle w:val="TableParagraph"/>
-                              <w:spacing w:before="0" w:line="178" w:lineRule="exact"/>
-                              <w:ind w:left="346"/>
-                              <w:rPr>
-                                <w:sz w:val="17"/>
-                              </w:rPr>
-                            </w:pPr>
-                            <w:r>
-                              <w:rPr>
-                                <w:spacing w:val="-2"/>
-                                <w:sz w:val="17"/>
-                              </w:rPr>
-                              <w:t>Jabatan</w:t>
-                            </w:r>
-                          </w:p>
-                        </w:tc>
-                      </w:tr>
-                      <w:tr>
-                        <w:trPr>
-                          <w:trHeight w:val="208"/>
-                        </w:trPr>
-                        <w:tc>
-                          <w:tcPr>
-                            <w:tcW w:w="1793" w:type="dxa"/>
-                          </w:tcPr>
-                          <w:p>
-                            <w:pPr>
-                              <w:pStyle w:val="TableParagraph"/>
-                              <w:ind w:left="50"/>
-                              <w:rPr>
-                                <w:sz w:val="17"/>
-                              </w:rPr>
-                            </w:pPr>
-                            <w:r>
-                              <w:rPr>
-                                <w:sz w:val="17"/>
-                              </w:rPr>
-                              <w:t>:</w:t>
-                            </w:r>
-                            <w:r>
-                              <w:rPr>
-                                <w:spacing w:val="-10"/>
-                                <w:sz w:val="17"/>
-                              </w:rPr>
-                              <w:t xml:space="preserve"> </w:t>
-                            </w:r>
-                            <w:r>
-                              <w:rPr>
-                                <w:sz w:val="16"/>
-                                <w:szCs w:val="16"/>
-                              </w:rPr>
-                              <w:t>{{ jenis_kendaraan }}</w:t>
-                            </w:r>
-                          </w:p>
-                        </w:tc>
-                        <w:tc>
-                          <w:tcPr>
-                            <w:tcW w:w="311" w:type="dxa"/>
-                          </w:tcPr>
-                          <w:p>
-                            <w:pPr>
-                              <w:pStyle w:val="TableParagraph"/>
-                              <w:spacing w:before="0" w:line="240" w:lineRule="auto"/>
-                              <w:rPr>
-                                <w:rFonts w:ascii="Times New Roman"/>
-                                <w:sz w:val="14"/>
-                              </w:rPr>
-                            </w:pPr>
-                          </w:p>
-                        </w:tc>
-                        <w:tc>
-                          <w:tcPr>
-                            <w:tcW w:w="2204" w:type="dxa"/>
-                          </w:tcPr>
-                          <w:p>
-                            <w:pPr>
-                              <w:pStyle w:val="TableParagraph"/>
-                              <w:ind w:left="27"/>
-                              <w:rPr>
-                                <w:sz w:val="17"/>
-                              </w:rPr>
-                            </w:pPr>
-                            <w:r>
-                              <w:rPr>
-                                <w:spacing w:val="-4"/>
-                                <w:sz w:val="17"/>
-                              </w:rPr>
-                              <w:t>Banyaknya</w:t>
-                            </w:r>
-                            <w:r>
-                              <w:rPr>
-                                <w:spacing w:val="7"/>
-                                <w:sz w:val="17"/>
-                              </w:rPr>
-                              <w:t xml:space="preserve"> </w:t>
-                            </w:r>
-                            <w:r>
-                              <w:rPr>
-                                <w:spacing w:val="-2"/>
-                                <w:sz w:val="17"/>
-                              </w:rPr>
-                              <w:t>Penumpang</w:t>
-                            </w:r>
-                          </w:p>
-                        </w:tc>
-                      </w:tr>
-                      <w:tr>
-                        <w:trPr>
-                          <w:trHeight w:val="208"/>
-                        </w:trPr>
-                        <w:tc>
-                          <w:tcPr>
-                            <w:tcW w:w="4308" w:type="dxa"/>
-                            <w:gridSpan w:val="3"/>
-                          </w:tcPr>
-                          <w:p>
-                            <w:pPr>
-                              <w:pStyle w:val="TableParagraph"/>
-                              <w:ind w:left="50"/>
-                              <w:rPr>
-                                <w:sz w:val="16"/>
-                                <w:szCs w:val="16"/>
-                              </w:rPr>
-                            </w:pPr>
-                            <w:r>
-                              <w:rPr>
-                                <w:sz w:val="16"/>
-                                <w:szCs w:val="16"/>
-                              </w:rPr>
-                              <w:t>:</w:t>
-                            </w:r>
-                            <w:r>
-                              <w:rPr>
-                                <w:spacing w:val="-4"/>
-                                <w:sz w:val="16"/>
-                                <w:szCs w:val="16"/>
-                              </w:rPr>
-                              <w:t xml:space="preserve"> </w:t>
-                            </w:r>
-                            <w:r>
-                              <w:rPr>
-                                <w:spacing w:val="-2"/>
-                                <w:sz w:val="16"/>
-                                <w:szCs w:val="16"/>
-                              </w:rPr>
-                              <w:t>{{ tempat_tujuan }}</w:t>
-                            </w:r>
-                          </w:p>
-                        </w:tc>
-                      </w:tr>
-                      <w:tr>
-                        <w:trPr>
-                          <w:trHeight w:val="208"/>
-                        </w:trPr>
-                        <w:tc>
-                          <w:tcPr>
-                            <w:tcW w:w="4308" w:type="dxa"/>
-                            <w:gridSpan w:val="3"/>
-                          </w:tcPr>
-                          <w:p>
-                            <w:pPr>
-                              <w:pStyle w:val="TableParagraph"/>
-                              <w:ind w:left="50"/>
-                              <w:rPr>
-                                <w:sz w:val="17"/>
-                              </w:rPr>
-                            </w:pPr>
-                            <w:r>
-                              <w:rPr>
-                                <w:sz w:val="17"/>
-                              </w:rPr>
-                              <w:t>:</w:t>
-                            </w:r>
-                            <w:r>
-                              <w:rPr>
-                                <w:spacing w:val="-4"/>
-                                <w:sz w:val="17"/>
-                              </w:rPr>
-                              <w:t xml:space="preserve"> </w:t>
-                            </w:r>
-                            <w:r>
-                              <w:rPr>
-                                <w:spacing w:val="-2"/>
-                                <w:sz w:val="17"/>
-                              </w:rPr>
-                              <w:t>{</w:t>
-                            </w:r>
-                            <w:r>
-                              <w:rPr>
-                                <w:spacing w:val="-2"/>
-                                <w:sz w:val="16"/>
-                                <w:szCs w:val="16"/>
-                              </w:rPr>
-                              <w:t>{ keperluan }}</w:t>
-                            </w:r>
-                          </w:p>
-                        </w:tc>
-                      </w:tr>
-                      <w:tr>
-                        <w:trPr>
-                          <w:trHeight w:val="208"/>
-                        </w:trPr>
-                        <w:tc>
-                          <w:tcPr>
-                            <w:tcW w:w="1793" w:type="dxa"/>
-                          </w:tcPr>
-                          <w:p>
-                            <w:pPr>
-                              <w:pStyle w:val="TableParagraph"/>
-                              <w:ind w:left="50"/>
-                              <w:rPr>
-                                <w:sz w:val="17"/>
-                              </w:rPr>
-                            </w:pPr>
-                            <w:r>
-                              <w:rPr>
-                                <w:sz w:val="17"/>
-                              </w:rPr>
-                              <w:t>:</w:t>
-                            </w:r>
-                            <w:r>
-                              <w:rPr>
-                                <w:spacing w:val="-4"/>
-                                <w:sz w:val="17"/>
-                              </w:rPr>
-                              <w:t xml:space="preserve"> </w:t>
-                            </w:r>
-                            <w:r>
-                              <w:rPr>
-                                <w:spacing w:val="-2"/>
-                                <w:sz w:val="16"/>
-                                <w:szCs w:val="16"/>
-                              </w:rPr>
-                              <w:t>{{ tgl_mulai_req }}</w:t>
-                            </w:r>
-                          </w:p>
-                        </w:tc>
-                        <w:tc>
-                          <w:tcPr>
-                            <w:tcW w:w="311" w:type="dxa"/>
-                          </w:tcPr>
-                          <w:p>
-                            <w:pPr>
-                              <w:pStyle w:val="TableParagraph"/>
-                              <w:ind w:left="2"/>
-                              <w:rPr>
-                                <w:sz w:val="17"/>
-                              </w:rPr>
-                            </w:pPr>
-                            <w:r>
-                              <w:rPr>
-                                <w:spacing w:val="-5"/>
-                                <w:sz w:val="17"/>
-                              </w:rPr>
-                              <w:t>s/d</w:t>
-                            </w:r>
-                          </w:p>
-                        </w:tc>
-                        <w:tc>
-                          <w:tcPr>
-                            <w:tcW w:w="2204" w:type="dxa"/>
-                          </w:tcPr>
-                          <w:p>
-                            <w:pPr>
-                              <w:pStyle w:val="TableParagraph"/>
-                              <w:spacing w:before="0" w:line="240" w:lineRule="auto"/>
-                              <w:rPr>
-                                <w:rFonts w:ascii="Arial" w:hAnsi="Arial" w:cs="Arial"/>
-                                <w:sz w:val="16"/>
-                                <w:szCs w:val="16"/>
-                              </w:rPr>
-                            </w:pPr>
-                            <w:r>
-                              <w:rPr>
-                                <w:rFonts w:ascii="Arial" w:hAnsi="Arial" w:cs="Arial"/>
-                                <w:sz w:val="16"/>
-                                <w:szCs w:val="16"/>
-                              </w:rPr>
-                              <w:t>{{ tgl_selesai_req }}</w:t>
-                            </w:r>
-                          </w:p>
-                        </w:tc>
-                      </w:tr>
-                      <w:tr>
-                        <w:trPr>
-                          <w:trHeight w:val="171"/>
-                        </w:trPr>
-                        <w:tc>
-                          <w:tcPr>
-                            <w:tcW w:w="1793" w:type="dxa"/>
-                          </w:tcPr>
-                          <w:p>
-                            <w:pPr>
-                              <w:pStyle w:val="TableParagraph"/>
-                              <w:tabs>
-                                <w:tab w:val="left" w:pos="1098"/>
-                              </w:tabs>
-                              <w:spacing w:line="175" w:lineRule="exact"/>
-                              <w:ind w:left="50"/>
-                              <w:rPr>
-                                <w:sz w:val="17"/>
-                              </w:rPr>
-                            </w:pPr>
-                            <w:r>
-                              <w:rPr>
-                                <w:spacing w:val="-10"/>
-                                <w:sz w:val="17"/>
-                              </w:rPr>
-                              <w:t>:</w:t>
-                            </w:r>
-                            <w:r>
-                              <w:rPr>
-                                <w:spacing w:val="-10"/>
-                                <w:sz w:val="17"/>
-                              </w:rPr>
-                              <w:t xml:space="preserve"> </w:t>
-                            </w:r>
-                            <w:r>
-                              <w:rPr>
-                                <w:spacing w:val="-10"/>
-                                <w:sz w:val="16"/>
-                                <w:szCs w:val="16"/>
-                              </w:rPr>
-                              <w:t>{</w:t>
-                            </w:r>
-                            <w:r>
-                              <w:rPr>
-                                <w:spacing w:val="-10"/>
-                                <w:sz w:val="16"/>
-                                <w:szCs w:val="16"/>
-                              </w:rPr>
-                              <w:t>{</w:t>
-                            </w:r>
-                            <w:r>
-                              <w:rPr>
-                                <w:spacing w:val="-10"/>
-                                <w:sz w:val="16"/>
-                                <w:szCs w:val="16"/>
-                              </w:rPr>
-                              <w:t xml:space="preserve"> jam_mulai_req }}</w:t>
-                            </w:r>
-                            <w:r>
-                              <w:rPr>
-                                <w:spacing w:val="-4"/>
-                                <w:sz w:val="17"/>
-                              </w:rPr>
-                              <w:t xml:space="preserve"> </w:t>
-                            </w:r>
-                            <w:r>
-                              <w:rPr>
-                                <w:spacing w:val="-4"/>
-                                <w:sz w:val="16"/>
-                                <w:szCs w:val="16"/>
-                              </w:rPr>
-                              <w:t>WITA</w:t>
-                            </w:r>
-                          </w:p>
-                        </w:tc>
-                        <w:tc>
-                          <w:tcPr>
-                            <w:tcW w:w="311" w:type="dxa"/>
-                          </w:tcPr>
-                          <w:p>
-                            <w:pPr>
-                              <w:pStyle w:val="TableParagraph"/>
-                              <w:spacing w:before="0" w:line="240" w:lineRule="auto"/>
-                              <w:rPr>
-                                <w:rFonts w:ascii="Times New Roman"/>
-                                <w:sz w:val="12"/>
-                              </w:rPr>
-                            </w:pPr>
-                            <w:r>
-                              <w:rPr>
-                                <w:sz w:val="17"/>
-                              </w:rPr>
-                              <w:t>s/d</w:t>
-                            </w:r>
-                          </w:p>
-                        </w:tc>
-                        <w:tc>
-                          <w:tcPr>
-                            <w:tcW w:w="2204" w:type="dxa"/>
-                          </w:tcPr>
-                          <w:p>
-                            <w:pPr>
-                              <w:pStyle w:val="TableParagraph"/>
-                              <w:spacing w:line="175" w:lineRule="exact"/>
-                              <w:ind w:left="27"/>
-                              <w:rPr>
-                                <w:sz w:val="17"/>
-                              </w:rPr>
-                            </w:pPr>
-                            <w:r>
-                              <w:rPr>
-                                <w:spacing w:val="-2"/>
-                                <w:sz w:val="16"/>
-                                <w:szCs w:val="16"/>
-                              </w:rPr>
-                              <w:t>{{ jam_selesai_req }}</w:t>
-                            </w:r>
-                            <w:r>
-                              <w:rPr>
-                                <w:spacing w:val="-2"/>
-                                <w:sz w:val="16"/>
-                                <w:szCs w:val="16"/>
-                              </w:rPr>
-                              <w:t xml:space="preserve"> WITA</w:t>
-                            </w:r>
-                          </w:p>
-                        </w:tc>
-                      </w:tr>
-                    </w:tbl>
-                    <w:p>
-                      <w:pPr>
-                        <w:pStyle w:val="BodyText"/>
-                      </w:pPr>
-                    </w:p>
-                  </w:txbxContent>
-                </v:textbox>
-                <w10:wrap type="topAndBottom" anchorx="page"/>
-              </v:shape>
-            </w:pict>
-          </mc:Fallback>
-        </mc:AlternateContent>
-      </w:r>
-      <w:r>
-        <w:rPr>
-          <w:rFonts w:ascii="Times New Roman"/>
-          <w:noProof/>
-          <w:sz w:val="20"/>
-        </w:rPr>
-        <mc:AlternateContent>
-          <mc:Choice Requires="wps">
-            <w:drawing>
-              <wp:anchor distT="0" distB="0" distL="0" distR="0" simplePos="0" relativeHeight="251659264" behindDoc="1" locked="0" layoutInCell="1" allowOverlap="1" wp14:anchorId="48E70654" wp14:editId="306C0CEA">
-                <wp:simplePos x="0" y="0"/>
-                <wp:positionH relativeFrom="page">
-                  <wp:posOffset>5779770</wp:posOffset>
-                </wp:positionH>
-                <wp:positionV relativeFrom="paragraph">
-                  <wp:posOffset>629285</wp:posOffset>
-                </wp:positionV>
-                <wp:extent cx="1513840" cy="259080"/>
+                <wp:extent cx="1513840" cy="436880"/>
                 <wp:effectExtent l="0" t="0" r="0" b="0"/>
                 <wp:wrapTopAndBottom/>
                 <wp:docPr id="6" name="Textbox 6"/>
@@ -1640,7 +593,7 @@
                       <wps:spPr>
                         <a:xfrm>
                           <a:off x="0" y="0"/>
-                          <a:ext cx="1513840" cy="259080"/>
+                          <a:ext cx="1513840" cy="436880"/>
                         </a:xfrm>
                         <a:prstGeom prst="rect">
                           <a:avLst/>
@@ -1770,7 +723,7 @@
           </mc:Choice>
           <mc:Fallback>
             <w:pict>
-              <v:shape w14:anchorId="48E70654" id="Textbox 6" o:spid="_x0000_s1028" type="#_x0000_t202" style="position:absolute;margin-left:455.1pt;margin-top:49.55pt;width:119.2pt;height:20.4pt;z-index:-251657216;visibility:visible;mso-wrap-style:square;mso-width-percent:0;mso-height-percent:0;mso-wrap-distance-left:0;mso-wrap-distance-top:0;mso-wrap-distance-right:0;mso-wrap-distance-bottom:0;mso-position-horizontal:absolute;mso-position-horizontal-relative:page;mso-position-vertical:absolute;mso-position-vertical-relative:text;mso-width-percent:0;mso-height-percent:0;mso-width-relative:margin;mso-height-relative:margin;v-text-anchor:top" o:gfxdata="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" filled="f" stroked="f">
+              <v:shape w14:anchorId="48E70654" id="Textbox 6" o:spid="_x0000_s1027" type="#_x0000_t202" style="position:absolute;margin-left:455.25pt;margin-top:49.6pt;width:119.2pt;height:34.4pt;z-index:-251657216;visibility:visible;mso-wrap-style:square;mso-width-percent:0;mso-height-percent:0;mso-wrap-distance-left:0;mso-wrap-distance-top:0;mso-wrap-distance-right:0;mso-wrap-distance-bottom:0;mso-position-horizontal:absolute;mso-position-horizontal-relative:page;mso-position-vertical:absolute;mso-position-vertical-relative:text;mso-width-percent:0;mso-height-percent:0;mso-width-relative:margin;mso-height-relative:margin;v-text-anchor:top" o:gfxdata="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" filled="f" stroked="f">
                 <v:textbox inset="0,0,0,0">
                   <w:txbxContent>
                     <w:tbl>
@@ -1884,342 +837,6 @@
           </mc:Fallback>
         </mc:AlternateContent>
       </w:r>
-    </w:p>
-    <w:tbl>
-      <w:tblPr>
-        <w:tblW w:w="0" w:type="auto"/>
-        <w:tblInd w:w="929" w:type="dxa"/>
-        <w:tblLayout w:type="fixed"/>
-        <w:tblCellMar>
-          <w:left w:w="0" w:type="dxa"/>
-          <w:right w:w="0" w:type="dxa"/>
-        </w:tblCellMar>
-        <w:tblLook w:val="01E0" w:firstRow="1" w:lastRow="1" w:firstColumn="1" w:lastColumn="1" w:noHBand="0" w:noVBand="0"/>
-      </w:tblPr>
-      <w:tblGrid>
-        <w:gridCol w:w="7454"/>
-      </w:tblGrid>
-      <w:tr>
-        <w:trPr>
-          <w:trHeight w:val="198"/>
-        </w:trPr>
-        <w:tc>
-          <w:tcPr>
-            <w:tcW w:w="7454" w:type="dxa"/>
-          </w:tcPr>
-          <w:p>
-            <w:pPr>
-              <w:pStyle w:val="TableParagraph"/>
-              <w:spacing w:before="0" w:line="178" w:lineRule="exact"/>
-              <w:ind w:right="43"/>
-              <w:jc w:val="center"/>
-              <w:rPr>
-                <w:rFonts w:ascii="Arial"/>
-                <w:b/>
-                <w:sz w:val="17"/>
-              </w:rPr>
-            </w:pPr>
-            <w:r>
-              <w:rPr>
-                <w:rFonts w:ascii="Arial"/>
-                <w:b/>
-                <w:spacing w:val="-4"/>
-                <w:sz w:val="17"/>
-              </w:rPr>
-              <w:t>FORMULIR</w:t>
-            </w:r>
-            <w:r>
-              <w:rPr>
-                <w:rFonts w:ascii="Arial"/>
-                <w:b/>
-                <w:spacing w:val="4"/>
-                <w:sz w:val="17"/>
-              </w:rPr>
-              <w:t xml:space="preserve"> </w:t>
-            </w:r>
-            <w:r>
-              <w:rPr>
-                <w:rFonts w:ascii="Arial"/>
-                <w:b/>
-                <w:spacing w:val="-4"/>
-                <w:sz w:val="17"/>
-              </w:rPr>
-              <w:t>PERMOHONAN</w:t>
-            </w:r>
-            <w:r>
-              <w:rPr>
-                <w:rFonts w:ascii="Arial"/>
-                <w:b/>
-                <w:spacing w:val="4"/>
-                <w:sz w:val="17"/>
-              </w:rPr>
-              <w:t xml:space="preserve"> </w:t>
-            </w:r>
-            <w:r>
-              <w:rPr>
-                <w:rFonts w:ascii="Arial"/>
-                <w:b/>
-                <w:spacing w:val="-4"/>
-                <w:sz w:val="17"/>
-              </w:rPr>
-              <w:t>PEMAKAIAN</w:t>
-            </w:r>
-            <w:r>
-              <w:rPr>
-                <w:rFonts w:ascii="Arial"/>
-                <w:b/>
-                <w:spacing w:val="5"/>
-                <w:sz w:val="17"/>
-              </w:rPr>
-              <w:t xml:space="preserve"> </w:t>
-            </w:r>
-            <w:r>
-              <w:rPr>
-                <w:rFonts w:ascii="Arial"/>
-                <w:b/>
-                <w:spacing w:val="-4"/>
-                <w:sz w:val="17"/>
-              </w:rPr>
-              <w:t>KENDARAAN</w:t>
-            </w:r>
-            <w:r>
-              <w:rPr>
-                <w:rFonts w:ascii="Arial"/>
-                <w:b/>
-                <w:spacing w:val="4"/>
-                <w:sz w:val="17"/>
-              </w:rPr>
-              <w:t xml:space="preserve"> </w:t>
-            </w:r>
-            <w:r>
-              <w:rPr>
-                <w:rFonts w:ascii="Arial"/>
-                <w:b/>
-                <w:spacing w:val="-4"/>
-                <w:sz w:val="17"/>
-              </w:rPr>
-              <w:t>DINAS</w:t>
-            </w:r>
-            <w:r>
-              <w:rPr>
-                <w:rFonts w:ascii="Arial"/>
-                <w:b/>
-                <w:spacing w:val="4"/>
-                <w:sz w:val="17"/>
-              </w:rPr>
-              <w:t xml:space="preserve"> </w:t>
-            </w:r>
-            <w:r>
-              <w:rPr>
-                <w:rFonts w:ascii="Arial"/>
-                <w:b/>
-                <w:spacing w:val="-4"/>
-                <w:sz w:val="17"/>
-              </w:rPr>
-              <w:t>OPERASIONAL</w:t>
-            </w:r>
-          </w:p>
-        </w:tc>
-      </w:tr>
-      <w:tr>
-        <w:trPr>
-          <w:trHeight w:val="198"/>
-        </w:trPr>
-        <w:tc>
-          <w:tcPr>
-            <w:tcW w:w="7454" w:type="dxa"/>
-          </w:tcPr>
-          <w:p>
-            <w:pPr>
-              <w:pStyle w:val="TableParagraph"/>
-              <w:spacing w:line="175" w:lineRule="exact"/>
-              <w:ind w:left="43" w:right="43"/>
-              <w:jc w:val="center"/>
-              <w:rPr>
-                <w:sz w:val="17"/>
-              </w:rPr>
-            </w:pPr>
-            <w:r>
-              <w:rPr>
-                <w:spacing w:val="-2"/>
-                <w:sz w:val="17"/>
-                <w:u w:val="single"/>
-              </w:rPr>
-              <w:t>PT.</w:t>
-            </w:r>
-            <w:r>
-              <w:rPr>
-                <w:spacing w:val="-6"/>
-                <w:sz w:val="17"/>
-                <w:u w:val="single"/>
-              </w:rPr>
-              <w:t xml:space="preserve"> </w:t>
-            </w:r>
-            <w:r>
-              <w:rPr>
-                <w:spacing w:val="-2"/>
-                <w:sz w:val="17"/>
-                <w:u w:val="single"/>
-              </w:rPr>
-              <w:t>PLN</w:t>
-            </w:r>
-            <w:r>
-              <w:rPr>
-                <w:spacing w:val="-3"/>
-                <w:sz w:val="17"/>
-                <w:u w:val="single"/>
-              </w:rPr>
-              <w:t xml:space="preserve"> </w:t>
-            </w:r>
-            <w:r>
-              <w:rPr>
-                <w:spacing w:val="-2"/>
-                <w:sz w:val="17"/>
-                <w:u w:val="single"/>
-              </w:rPr>
-              <w:t>(PERSERO)</w:t>
-            </w:r>
-            <w:r>
-              <w:rPr>
-                <w:spacing w:val="-5"/>
-                <w:sz w:val="17"/>
-                <w:u w:val="single"/>
-              </w:rPr>
-              <w:t xml:space="preserve"> </w:t>
-            </w:r>
-            <w:r>
-              <w:rPr>
-                <w:spacing w:val="-2"/>
-                <w:sz w:val="17"/>
-                <w:u w:val="single"/>
-              </w:rPr>
-              <w:t>UNIT</w:t>
-            </w:r>
-            <w:r>
-              <w:rPr>
-                <w:spacing w:val="-4"/>
-                <w:sz w:val="17"/>
-                <w:u w:val="single"/>
-              </w:rPr>
-              <w:t xml:space="preserve"> </w:t>
-            </w:r>
-            <w:r>
-              <w:rPr>
-                <w:spacing w:val="-2"/>
-                <w:sz w:val="17"/>
-                <w:u w:val="single"/>
-              </w:rPr>
-              <w:t>INDUK</w:t>
-            </w:r>
-            <w:r>
-              <w:rPr>
-                <w:spacing w:val="-4"/>
-                <w:sz w:val="17"/>
-                <w:u w:val="single"/>
-              </w:rPr>
-              <w:t xml:space="preserve"> </w:t>
-            </w:r>
-            <w:r>
-              <w:rPr>
-                <w:spacing w:val="-2"/>
-                <w:sz w:val="17"/>
-                <w:u w:val="single"/>
-              </w:rPr>
-              <w:t>PENYALURAN</w:t>
-            </w:r>
-            <w:r>
-              <w:rPr>
-                <w:spacing w:val="-3"/>
-                <w:sz w:val="17"/>
-                <w:u w:val="single"/>
-              </w:rPr>
-              <w:t xml:space="preserve"> </w:t>
-            </w:r>
-            <w:r>
-              <w:rPr>
-                <w:spacing w:val="-2"/>
-                <w:sz w:val="17"/>
-                <w:u w:val="single"/>
-              </w:rPr>
-              <w:t>DAN</w:t>
-            </w:r>
-            <w:r>
-              <w:rPr>
-                <w:spacing w:val="-3"/>
-                <w:sz w:val="17"/>
-                <w:u w:val="single"/>
-              </w:rPr>
-              <w:t xml:space="preserve"> </w:t>
-            </w:r>
-            <w:r>
-              <w:rPr>
-                <w:spacing w:val="-2"/>
-                <w:sz w:val="17"/>
-                <w:u w:val="single"/>
-              </w:rPr>
-              <w:t>PUSAT</w:t>
-            </w:r>
-            <w:r>
-              <w:rPr>
-                <w:spacing w:val="-4"/>
-                <w:sz w:val="17"/>
-                <w:u w:val="single"/>
-              </w:rPr>
-              <w:t xml:space="preserve"> </w:t>
-            </w:r>
-            <w:r>
-              <w:rPr>
-                <w:spacing w:val="-2"/>
-                <w:sz w:val="17"/>
-                <w:u w:val="single"/>
-              </w:rPr>
-              <w:t>PENGATUR</w:t>
-            </w:r>
-            <w:r>
-              <w:rPr>
-                <w:spacing w:val="-4"/>
-                <w:sz w:val="17"/>
-                <w:u w:val="single"/>
-              </w:rPr>
-              <w:t xml:space="preserve"> </w:t>
-            </w:r>
-            <w:r>
-              <w:rPr>
-                <w:spacing w:val="-2"/>
-                <w:sz w:val="17"/>
-                <w:u w:val="single"/>
-              </w:rPr>
-              <w:t>BEBAN</w:t>
-            </w:r>
-            <w:r>
-              <w:rPr>
-                <w:spacing w:val="-3"/>
-                <w:sz w:val="17"/>
-                <w:u w:val="single"/>
-              </w:rPr>
-              <w:t xml:space="preserve"> </w:t>
-            </w:r>
-            <w:r>
-              <w:rPr>
-                <w:spacing w:val="-2"/>
-                <w:sz w:val="17"/>
-                <w:u w:val="single"/>
-              </w:rPr>
-              <w:t>SULAWESI</w:t>
-            </w:r>
-          </w:p>
-        </w:tc>
-      </w:tr>
-    </w:tbl>
-    <w:p>
-      <w:pPr>
-        <w:pStyle w:val="BodyText"/>
-        <w:spacing w:before="185"/>
-        <w:rPr>
-          <w:rFonts w:ascii="Times New Roman"/>
-          <w:sz w:val="20"/>
-        </w:rPr>
-      </w:pPr>
       <w:r>
         <w:rPr>
           <w:rFonts w:ascii="Times New Roman"/>
@@ -2229,15 +846,15 @@
         <mc:AlternateContent>
           <mc:Choice Requires="wps">
             <w:drawing>
-              <wp:anchor distT="0" distB="0" distL="0" distR="0" simplePos="0" relativeHeight="251655168" behindDoc="1" locked="0" layoutInCell="1" allowOverlap="1" wp14:anchorId="746E8ECE" wp14:editId="349B8C90">
+              <wp:anchor distT="0" distB="0" distL="0" distR="0" simplePos="0" relativeHeight="251655168" behindDoc="1" locked="0" layoutInCell="1" allowOverlap="1" wp14:anchorId="746E8ECE" wp14:editId="3331A5C4">
                 <wp:simplePos x="0" y="0"/>
                 <wp:positionH relativeFrom="page">
-                  <wp:posOffset>1207566</wp:posOffset>
+                  <wp:posOffset>1204595</wp:posOffset>
                 </wp:positionH>
                 <wp:positionV relativeFrom="paragraph">
-                  <wp:posOffset>278891</wp:posOffset>
+                  <wp:posOffset>654050</wp:posOffset>
                 </wp:positionV>
-                <wp:extent cx="1487805" cy="782320"/>
+                <wp:extent cx="1487805" cy="805815"/>
                 <wp:effectExtent l="0" t="0" r="0" b="0"/>
                 <wp:wrapTopAndBottom/>
                 <wp:docPr id="4" name="Textbox 4"/>
@@ -2253,7 +870,7 @@
                       <wps:spPr>
                         <a:xfrm>
                           <a:off x="0" y="0"/>
-                          <a:ext cx="1487805" cy="782320"/>
+                          <a:ext cx="1487805" cy="805815"/>
                         </a:xfrm>
                         <a:prstGeom prst="rect">
                           <a:avLst/>
@@ -2542,12 +1159,15 @@
                     </wps:wsp>
                   </a:graphicData>
                 </a:graphic>
+                <wp14:sizeRelV relativeFrom="margin">
+                  <wp14:pctHeight>0</wp14:pctHeight>
+                </wp14:sizeRelV>
               </wp:anchor>
             </w:drawing>
           </mc:Choice>
           <mc:Fallback>
             <w:pict>
-              <v:shape w14:anchorId="746E8ECE" id="Textbox 4" o:spid="_x0000_s1029" type="#_x0000_t202" style="position:absolute;margin-left:95.1pt;margin-top:21.95pt;width:117.15pt;height:61.6pt;z-index:-251661312;visibility:visible;mso-wrap-style:square;mso-wrap-distance-left:0;mso-wrap-distance-top:0;mso-wrap-distance-right:0;mso-wrap-distance-bottom:0;mso-position-horizontal:absolute;mso-position-horizontal-relative:page;mso-position-vertical:absolute;mso-position-vertical-relative:text;v-text-anchor:top" o:gfxdata="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" filled="f" stroked="f">
+              <v:shape w14:anchorId="746E8ECE" id="Textbox 4" o:spid="_x0000_s1028" type="#_x0000_t202" style="position:absolute;margin-left:94.85pt;margin-top:51.5pt;width:117.15pt;height:63.45pt;z-index:-251661312;visibility:visible;mso-wrap-style:square;mso-height-percent:0;mso-wrap-distance-left:0;mso-wrap-distance-top:0;mso-wrap-distance-right:0;mso-wrap-distance-bottom:0;mso-position-horizontal:absolute;mso-position-horizontal-relative:page;mso-position-vertical:absolute;mso-position-vertical-relative:text;mso-height-percent:0;mso-height-relative:margin;v-text-anchor:top" o:gfxdata="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" filled="f" stroked="f">
                 <v:textbox inset="0,0,0,0">
                   <w:txbxContent>
                     <w:tbl>
@@ -2831,13 +1451,1371 @@
           </mc:Fallback>
         </mc:AlternateContent>
       </w:r>
+      <w:r>
+        <w:rPr>
+          <w:rFonts w:ascii="Times New Roman"/>
+          <w:noProof/>
+          <w:sz w:val="20"/>
+        </w:rPr>
+        <mc:AlternateContent>
+          <mc:Choice Requires="wps">
+            <w:drawing>
+              <wp:anchor distT="0" distB="0" distL="0" distR="0" simplePos="0" relativeHeight="251657216" behindDoc="1" locked="0" layoutInCell="1" allowOverlap="1" wp14:anchorId="7709C5D4" wp14:editId="3D2E8A60">
+                <wp:simplePos x="0" y="0"/>
+                <wp:positionH relativeFrom="page">
+                  <wp:posOffset>2762250</wp:posOffset>
+                </wp:positionH>
+                <wp:positionV relativeFrom="paragraph">
+                  <wp:posOffset>629920</wp:posOffset>
+                </wp:positionV>
+                <wp:extent cx="3021330" cy="973455"/>
+                <wp:effectExtent l="0" t="0" r="0" b="0"/>
+                <wp:wrapTopAndBottom/>
+                <wp:docPr id="5" name="Textbox 5"/>
+                <wp:cNvGraphicFramePr>
+                  <a:graphicFrameLocks xmlns:a="http://schemas.openxmlformats.org/drawingml/2006/main"/>
+                </wp:cNvGraphicFramePr>
+                <a:graphic xmlns:a="http://schemas.openxmlformats.org/drawingml/2006/main">
+                  <a:graphicData uri="http://schemas.microsoft.com/office/word/2010/wordprocessingShape">
+                    <wps:wsp>
+                      <wps:cNvSpPr txBox="1">
+                        <a:spLocks/>
+                      </wps:cNvSpPr>
+                      <wps:spPr>
+                        <a:xfrm>
+                          <a:off x="0" y="0"/>
+                          <a:ext cx="3021330" cy="973455"/>
+                        </a:xfrm>
+                        <a:prstGeom prst="rect">
+                          <a:avLst/>
+                        </a:prstGeom>
+                      </wps:spPr>
+                      <wps:txbx>
+                        <w:txbxContent>
+                          <w:tbl>
+                            <w:tblPr>
+                              <w:tblW w:w="4770" w:type="dxa"/>
+                              <w:tblInd w:w="-95" w:type="dxa"/>
+                              <w:tblLayout w:type="fixed"/>
+                              <w:tblCellMar>
+                                <w:left w:w="0" w:type="dxa"/>
+                                <w:right w:w="0" w:type="dxa"/>
+                              </w:tblCellMar>
+                              <w:tblLook w:val="01E0" w:firstRow="1" w:lastRow="1" w:firstColumn="1" w:lastColumn="1" w:noHBand="0" w:noVBand="0"/>
+                            </w:tblPr>
+                            <w:tblGrid>
+                              <w:gridCol w:w="2070"/>
+                              <w:gridCol w:w="270"/>
+                              <w:gridCol w:w="2430"/>
+                            </w:tblGrid>
+                            <w:tr>
+                              <w:trPr>
+                                <w:trHeight w:val="198"/>
+                              </w:trPr>
+                              <w:tc>
+                                <w:tcPr>
+                                  <w:tcW w:w="2340" w:type="dxa"/>
+                                  <w:gridSpan w:val="2"/>
+                                </w:tcPr>
+                                <w:p>
+                                  <w:pPr>
+                                    <w:pStyle w:val="TableParagraph"/>
+                                    <w:spacing w:before="0" w:line="178" w:lineRule="exact"/>
+                                    <w:ind w:left="50"/>
+                                    <w:rPr>
+                                      <w:sz w:val="17"/>
+                                    </w:rPr>
+                                  </w:pPr>
+                                  <w:r>
+                                    <w:rPr>
+                                      <w:sz w:val="17"/>
+                                    </w:rPr>
+                                    <w:t>:</w:t>
+                                  </w:r>
+                                  <w:r>
+                                    <w:rPr>
+                                      <w:spacing w:val="-4"/>
+                                      <w:sz w:val="17"/>
+                                    </w:rPr>
+                                    <w:t xml:space="preserve"> </w:t>
+                                  </w:r>
+                                  <w:r>
+                                    <w:rPr>
+                                      <w:spacing w:val="-2"/>
+                                      <w:sz w:val="16"/>
+                                      <w:szCs w:val="16"/>
+                                    </w:rPr>
+                                    <w:t>{{ nama_pemohon }}</w:t>
+                                  </w:r>
+                                </w:p>
+                              </w:tc>
+                              <w:tc>
+                                <w:tcPr>
+                                  <w:tcW w:w="2430" w:type="dxa"/>
+                                </w:tcPr>
+                                <w:p>
+                                  <w:pPr>
+                                    <w:pStyle w:val="TableParagraph"/>
+                                    <w:spacing w:before="0" w:line="178" w:lineRule="exact"/>
+                                    <w:ind w:left="346"/>
+                                    <w:rPr>
+                                      <w:sz w:val="17"/>
+                                    </w:rPr>
+                                  </w:pPr>
+                                  <w:r>
+                                    <w:rPr>
+                                      <w:spacing w:val="-2"/>
+                                      <w:sz w:val="17"/>
+                                    </w:rPr>
+                                    <w:t>Jabatan</w:t>
+                                  </w:r>
+                                </w:p>
+                              </w:tc>
+                            </w:tr>
+                            <w:tr>
+                              <w:trPr>
+                                <w:trHeight w:val="208"/>
+                              </w:trPr>
+                              <w:tc>
+                                <w:tcPr>
+                                  <w:tcW w:w="2070" w:type="dxa"/>
+                                </w:tcPr>
+                                <w:p>
+                                  <w:pPr>
+                                    <w:pStyle w:val="TableParagraph"/>
+                                    <w:ind w:left="50"/>
+                                    <w:rPr>
+                                      <w:sz w:val="17"/>
+                                    </w:rPr>
+                                  </w:pPr>
+                                  <w:r>
+                                    <w:rPr>
+                                      <w:sz w:val="17"/>
+                                    </w:rPr>
+                                    <w:t>:</w:t>
+                                  </w:r>
+                                  <w:r>
+                                    <w:rPr>
+                                      <w:spacing w:val="-10"/>
+                                      <w:sz w:val="17"/>
+                                    </w:rPr>
+                                    <w:t xml:space="preserve"> </w:t>
+                                  </w:r>
+                                  <w:r>
+                                    <w:rPr>
+                                      <w:sz w:val="16"/>
+                                      <w:szCs w:val="16"/>
+                                    </w:rPr>
+                                    <w:t>{{ jenis_kendaraan }}</w:t>
+                                  </w:r>
+                                </w:p>
+                              </w:tc>
+                              <w:tc>
+                                <w:tcPr>
+                                  <w:tcW w:w="270" w:type="dxa"/>
+                                </w:tcPr>
+                                <w:p>
+                                  <w:pPr>
+                                    <w:pStyle w:val="TableParagraph"/>
+                                    <w:spacing w:before="0" w:line="240" w:lineRule="auto"/>
+                                    <w:rPr>
+                                      <w:rFonts w:ascii="Times New Roman"/>
+                                      <w:sz w:val="14"/>
+                                    </w:rPr>
+                                  </w:pPr>
+                                </w:p>
+                              </w:tc>
+                              <w:tc>
+                                <w:tcPr>
+                                  <w:tcW w:w="2430" w:type="dxa"/>
+                                </w:tcPr>
+                                <w:p>
+                                  <w:pPr>
+                                    <w:pStyle w:val="TableParagraph"/>
+                                    <w:ind w:left="27"/>
+                                    <w:rPr>
+                                      <w:sz w:val="17"/>
+                                    </w:rPr>
+                                  </w:pPr>
+                                  <w:r>
+                                    <w:rPr>
+                                      <w:spacing w:val="-4"/>
+                                      <w:sz w:val="17"/>
+                                    </w:rPr>
+                                    <w:t>Banyaknya</w:t>
+                                  </w:r>
+                                  <w:r>
+                                    <w:rPr>
+                                      <w:spacing w:val="7"/>
+                                      <w:sz w:val="17"/>
+                                    </w:rPr>
+                                    <w:t xml:space="preserve"> </w:t>
+                                  </w:r>
+                                  <w:r>
+                                    <w:rPr>
+                                      <w:spacing w:val="-2"/>
+                                      <w:sz w:val="17"/>
+                                    </w:rPr>
+                                    <w:t>Penumpang</w:t>
+                                  </w:r>
+                                </w:p>
+                              </w:tc>
+                            </w:tr>
+                            <w:tr>
+                              <w:trPr>
+                                <w:trHeight w:val="208"/>
+                              </w:trPr>
+                              <w:tc>
+                                <w:tcPr>
+                                  <w:tcW w:w="4770" w:type="dxa"/>
+                                  <w:gridSpan w:val="3"/>
+                                </w:tcPr>
+                                <w:p>
+                                  <w:pPr>
+                                    <w:pStyle w:val="TableParagraph"/>
+                                    <w:ind w:left="50"/>
+                                    <w:rPr>
+                                      <w:sz w:val="16"/>
+                                      <w:szCs w:val="16"/>
+                                    </w:rPr>
+                                  </w:pPr>
+                                  <w:r>
+                                    <w:rPr>
+                                      <w:sz w:val="16"/>
+                                      <w:szCs w:val="16"/>
+                                    </w:rPr>
+                                    <w:t>:</w:t>
+                                  </w:r>
+                                  <w:r>
+                                    <w:rPr>
+                                      <w:spacing w:val="-4"/>
+                                      <w:sz w:val="16"/>
+                                      <w:szCs w:val="16"/>
+                                    </w:rPr>
+                                    <w:t xml:space="preserve"> </w:t>
+                                  </w:r>
+                                  <w:r>
+                                    <w:rPr>
+                                      <w:spacing w:val="-2"/>
+                                      <w:sz w:val="16"/>
+                                      <w:szCs w:val="16"/>
+                                    </w:rPr>
+                                    <w:t>{{ tempat_tujuan }}</w:t>
+                                  </w:r>
+                                </w:p>
+                              </w:tc>
+                            </w:tr>
+                            <w:tr>
+                              <w:trPr>
+                                <w:trHeight w:val="208"/>
+                              </w:trPr>
+                              <w:tc>
+                                <w:tcPr>
+                                  <w:tcW w:w="4770" w:type="dxa"/>
+                                  <w:gridSpan w:val="3"/>
+                                </w:tcPr>
+                                <w:p>
+                                  <w:pPr>
+                                    <w:pStyle w:val="TableParagraph"/>
+                                    <w:ind w:left="50"/>
+                                    <w:rPr>
+                                      <w:sz w:val="17"/>
+                                    </w:rPr>
+                                  </w:pPr>
+                                  <w:r>
+                                    <w:rPr>
+                                      <w:sz w:val="17"/>
+                                    </w:rPr>
+                                    <w:t>:</w:t>
+                                  </w:r>
+                                  <w:r>
+                                    <w:rPr>
+                                      <w:spacing w:val="-4"/>
+                                      <w:sz w:val="17"/>
+                                    </w:rPr>
+                                    <w:t xml:space="preserve"> </w:t>
+                                  </w:r>
+                                  <w:r>
+                                    <w:rPr>
+                                      <w:spacing w:val="-2"/>
+                                      <w:sz w:val="17"/>
+                                    </w:rPr>
+                                    <w:t>{</w:t>
+                                  </w:r>
+                                  <w:r>
+                                    <w:rPr>
+                                      <w:spacing w:val="-2"/>
+                                      <w:sz w:val="16"/>
+                                      <w:szCs w:val="16"/>
+                                    </w:rPr>
+                                    <w:t>{ keperluan }}</w:t>
+                                  </w:r>
+                                </w:p>
+                              </w:tc>
+                            </w:tr>
+                            <w:tr>
+                              <w:trPr>
+                                <w:trHeight w:val="208"/>
+                              </w:trPr>
+                              <w:tc>
+                                <w:tcPr>
+                                  <w:tcW w:w="2070" w:type="dxa"/>
+                                </w:tcPr>
+                                <w:p>
+                                  <w:pPr>
+                                    <w:pStyle w:val="TableParagraph"/>
+                                    <w:ind w:left="50"/>
+                                    <w:rPr>
+                                      <w:sz w:val="17"/>
+                                    </w:rPr>
+                                  </w:pPr>
+                                  <w:r>
+                                    <w:rPr>
+                                      <w:sz w:val="17"/>
+                                    </w:rPr>
+                                    <w:t>:</w:t>
+                                  </w:r>
+                                  <w:r>
+                                    <w:rPr>
+                                      <w:spacing w:val="-4"/>
+                                      <w:sz w:val="17"/>
+                                    </w:rPr>
+                                    <w:t xml:space="preserve"> </w:t>
+                                  </w:r>
+                                  <w:r>
+                                    <w:rPr>
+                                      <w:spacing w:val="-2"/>
+                                      <w:sz w:val="16"/>
+                                      <w:szCs w:val="16"/>
+                                    </w:rPr>
+                                    <w:t>{{ tgl_mulai_req }}</w:t>
+                                  </w:r>
+                                </w:p>
+                              </w:tc>
+                              <w:tc>
+                                <w:tcPr>
+                                  <w:tcW w:w="270" w:type="dxa"/>
+                                </w:tcPr>
+                                <w:p>
+                                  <w:pPr>
+                                    <w:pStyle w:val="TableParagraph"/>
+                                    <w:ind w:left="2"/>
+                                    <w:rPr>
+                                      <w:sz w:val="17"/>
+                                    </w:rPr>
+                                  </w:pPr>
+                                  <w:r>
+                                    <w:rPr>
+                                      <w:spacing w:val="-5"/>
+                                      <w:sz w:val="17"/>
+                                    </w:rPr>
+                                    <w:t>s/d</w:t>
+                                  </w:r>
+                                </w:p>
+                              </w:tc>
+                              <w:tc>
+                                <w:tcPr>
+                                  <w:tcW w:w="2430" w:type="dxa"/>
+                                </w:tcPr>
+                                <w:p>
+                                  <w:pPr>
+                                    <w:pStyle w:val="TableParagraph"/>
+                                    <w:spacing w:before="0" w:line="240" w:lineRule="auto"/>
+                                    <w:rPr>
+                                      <w:rFonts w:ascii="Arial" w:hAnsi="Arial" w:cs="Arial"/>
+                                      <w:sz w:val="16"/>
+                                      <w:szCs w:val="16"/>
+                                    </w:rPr>
+                                  </w:pPr>
+                                  <w:r>
+                                    <w:rPr>
+                                      <w:rFonts w:ascii="Arial" w:hAnsi="Arial" w:cs="Arial"/>
+                                      <w:sz w:val="16"/>
+                                      <w:szCs w:val="16"/>
+                                    </w:rPr>
+                                    <w:t>{{ tgl_selesai_req }}</w:t>
+                                  </w:r>
+                                </w:p>
+                              </w:tc>
+                            </w:tr>
+                            <w:tr>
+                              <w:trPr>
+                                <w:trHeight w:val="171"/>
+                              </w:trPr>
+                              <w:tc>
+                                <w:tcPr>
+                                  <w:tcW w:w="2070" w:type="dxa"/>
+                                </w:tcPr>
+                                <w:p>
+                                  <w:pPr>
+                                    <w:pStyle w:val="TableParagraph"/>
+                                    <w:tabs>
+                                      <w:tab w:val="left" w:pos="1098"/>
+                                    </w:tabs>
+                                    <w:spacing w:line="175" w:lineRule="exact"/>
+                                    <w:ind w:left="50"/>
+                                    <w:rPr>
+                                      <w:sz w:val="17"/>
+                                    </w:rPr>
+                                  </w:pPr>
+                                  <w:r>
+                                    <w:rPr>
+                                      <w:spacing w:val="-10"/>
+                                      <w:sz w:val="17"/>
+                                    </w:rPr>
+                                    <w:t>:</w:t>
+                                  </w:r>
+                                  <w:r>
+                                    <w:rPr>
+                                      <w:spacing w:val="-10"/>
+                                      <w:sz w:val="17"/>
+                                    </w:rPr>
+                                    <w:t xml:space="preserve"> </w:t>
+                                  </w:r>
+                                  <w:r>
+                                    <w:rPr>
+                                      <w:spacing w:val="-10"/>
+                                      <w:sz w:val="16"/>
+                                      <w:szCs w:val="16"/>
+                                    </w:rPr>
+                                    <w:t>{</w:t>
+                                  </w:r>
+                                  <w:r>
+                                    <w:rPr>
+                                      <w:spacing w:val="-10"/>
+                                      <w:sz w:val="16"/>
+                                      <w:szCs w:val="16"/>
+                                    </w:rPr>
+                                    <w:t>{</w:t>
+                                  </w:r>
+                                  <w:r>
+                                    <w:rPr>
+                                      <w:spacing w:val="-10"/>
+                                      <w:sz w:val="16"/>
+                                      <w:szCs w:val="16"/>
+                                    </w:rPr>
+                                    <w:t xml:space="preserve"> jam_mulai_req }}</w:t>
+                                  </w:r>
+                                  <w:r>
+                                    <w:rPr>
+                                      <w:spacing w:val="-4"/>
+                                      <w:sz w:val="17"/>
+                                    </w:rPr>
+                                    <w:t xml:space="preserve"> </w:t>
+                                  </w:r>
+                                  <w:r>
+                                    <w:rPr>
+                                      <w:spacing w:val="-4"/>
+                                      <w:sz w:val="16"/>
+                                      <w:szCs w:val="16"/>
+                                    </w:rPr>
+                                    <w:t>WITA</w:t>
+                                  </w:r>
+                                </w:p>
+                              </w:tc>
+                              <w:tc>
+                                <w:tcPr>
+                                  <w:tcW w:w="270" w:type="dxa"/>
+                                </w:tcPr>
+                                <w:p>
+                                  <w:pPr>
+                                    <w:pStyle w:val="TableParagraph"/>
+                                    <w:spacing w:before="0" w:line="240" w:lineRule="auto"/>
+                                    <w:rPr>
+                                      <w:rFonts w:ascii="Times New Roman"/>
+                                      <w:sz w:val="12"/>
+                                    </w:rPr>
+                                  </w:pPr>
+                                  <w:r>
+                                    <w:rPr>
+                                      <w:sz w:val="17"/>
+                                    </w:rPr>
+                                    <w:t>s/d</w:t>
+                                  </w:r>
+                                </w:p>
+                              </w:tc>
+                              <w:tc>
+                                <w:tcPr>
+                                  <w:tcW w:w="2430" w:type="dxa"/>
+                                </w:tcPr>
+                                <w:p>
+                                  <w:pPr>
+                                    <w:pStyle w:val="TableParagraph"/>
+                                    <w:spacing w:line="175" w:lineRule="exact"/>
+                                    <w:ind w:left="27"/>
+                                    <w:rPr>
+                                      <w:sz w:val="17"/>
+                                    </w:rPr>
+                                  </w:pPr>
+                                  <w:r>
+                                    <w:rPr>
+                                      <w:spacing w:val="-2"/>
+                                      <w:sz w:val="16"/>
+                                      <w:szCs w:val="16"/>
+                                    </w:rPr>
+                                    <w:t>{{ jam_selesai_req }}</w:t>
+                                  </w:r>
+                                  <w:r>
+                                    <w:rPr>
+                                      <w:spacing w:val="-2"/>
+                                      <w:sz w:val="16"/>
+                                      <w:szCs w:val="16"/>
+                                    </w:rPr>
+                                    <w:t xml:space="preserve"> WITA</w:t>
+                                  </w:r>
+                                </w:p>
+                              </w:tc>
+                            </w:tr>
+                          </w:tbl>
+                          <w:p>
+                            <w:pPr>
+                              <w:pStyle w:val="BodyText"/>
+                            </w:pPr>
+                          </w:p>
+                        </w:txbxContent>
+                      </wps:txbx>
+                      <wps:bodyPr wrap="square" lIns="0" tIns="0" rIns="0" bIns="0" rtlCol="0">
+                        <a:noAutofit/>
+                      </wps:bodyPr>
+                    </wps:wsp>
+                  </a:graphicData>
+                </a:graphic>
+                <wp14:sizeRelH relativeFrom="margin">
+                  <wp14:pctWidth>0</wp14:pctWidth>
+                </wp14:sizeRelH>
+                <wp14:sizeRelV relativeFrom="margin">
+                  <wp14:pctHeight>0</wp14:pctHeight>
+                </wp14:sizeRelV>
+              </wp:anchor>
+            </w:drawing>
+          </mc:Choice>
+          <mc:Fallback>
+            <w:pict>
+              <v:shape w14:anchorId="7709C5D4" id="Textbox 5" o:spid="_x0000_s1029" type="#_x0000_t202" style="position:absolute;margin-left:217.5pt;margin-top:49.6pt;width:237.9pt;height:76.65pt;z-index:-251659264;visibility:visible;mso-wrap-style:square;mso-width-percent:0;mso-height-percent:0;mso-wrap-distance-left:0;mso-wrap-distance-top:0;mso-wrap-distance-right:0;mso-wrap-distance-bottom:0;mso-position-horizontal:absolute;mso-position-horizontal-relative:page;mso-position-vertical:absolute;mso-position-vertical-relative:text;mso-width-percent:0;mso-height-percent:0;mso-width-relative:margin;mso-height-relative:margin;v-text-anchor:top" o:gfxdata="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" filled="f" stroked="f">
+                <v:textbox inset="0,0,0,0">
+                  <w:txbxContent>
+                    <w:tbl>
+                      <w:tblPr>
+                        <w:tblW w:w="4770" w:type="dxa"/>
+                        <w:tblInd w:w="-95" w:type="dxa"/>
+                        <w:tblLayout w:type="fixed"/>
+                        <w:tblCellMar>
+                          <w:left w:w="0" w:type="dxa"/>
+                          <w:right w:w="0" w:type="dxa"/>
+                        </w:tblCellMar>
+                        <w:tblLook w:val="01E0" w:firstRow="1" w:lastRow="1" w:firstColumn="1" w:lastColumn="1" w:noHBand="0" w:noVBand="0"/>
+                      </w:tblPr>
+                      <w:tblGrid>
+                        <w:gridCol w:w="2070"/>
+                        <w:gridCol w:w="270"/>
+                        <w:gridCol w:w="2430"/>
+                      </w:tblGrid>
+                      <w:tr>
+                        <w:trPr>
+                          <w:trHeight w:val="198"/>
+                        </w:trPr>
+                        <w:tc>
+                          <w:tcPr>
+                            <w:tcW w:w="2340" w:type="dxa"/>
+                            <w:gridSpan w:val="2"/>
+                          </w:tcPr>
+                          <w:p>
+                            <w:pPr>
+                              <w:pStyle w:val="TableParagraph"/>
+                              <w:spacing w:before="0" w:line="178" w:lineRule="exact"/>
+                              <w:ind w:left="50"/>
+                              <w:rPr>
+                                <w:sz w:val="17"/>
+                              </w:rPr>
+                            </w:pPr>
+                            <w:r>
+                              <w:rPr>
+                                <w:sz w:val="17"/>
+                              </w:rPr>
+                              <w:t>:</w:t>
+                            </w:r>
+                            <w:r>
+                              <w:rPr>
+                                <w:spacing w:val="-4"/>
+                                <w:sz w:val="17"/>
+                              </w:rPr>
+                              <w:t xml:space="preserve"> </w:t>
+                            </w:r>
+                            <w:r>
+                              <w:rPr>
+                                <w:spacing w:val="-2"/>
+                                <w:sz w:val="16"/>
+                                <w:szCs w:val="16"/>
+                              </w:rPr>
+                              <w:t>{{ nama_pemohon }}</w:t>
+                            </w:r>
+                          </w:p>
+                        </w:tc>
+                        <w:tc>
+                          <w:tcPr>
+                            <w:tcW w:w="2430" w:type="dxa"/>
+                          </w:tcPr>
+                          <w:p>
+                            <w:pPr>
+                              <w:pStyle w:val="TableParagraph"/>
+                              <w:spacing w:before="0" w:line="178" w:lineRule="exact"/>
+                              <w:ind w:left="346"/>
+                              <w:rPr>
+                                <w:sz w:val="17"/>
+                              </w:rPr>
+                            </w:pPr>
+                            <w:r>
+                              <w:rPr>
+                                <w:spacing w:val="-2"/>
+                                <w:sz w:val="17"/>
+                              </w:rPr>
+                              <w:t>Jabatan</w:t>
+                            </w:r>
+                          </w:p>
+                        </w:tc>
+                      </w:tr>
+                      <w:tr>
+                        <w:trPr>
+                          <w:trHeight w:val="208"/>
+                        </w:trPr>
+                        <w:tc>
+                          <w:tcPr>
+                            <w:tcW w:w="2070" w:type="dxa"/>
+                          </w:tcPr>
+                          <w:p>
+                            <w:pPr>
+                              <w:pStyle w:val="TableParagraph"/>
+                              <w:ind w:left="50"/>
+                              <w:rPr>
+                                <w:sz w:val="17"/>
+                              </w:rPr>
+                            </w:pPr>
+                            <w:r>
+                              <w:rPr>
+                                <w:sz w:val="17"/>
+                              </w:rPr>
+                              <w:t>:</w:t>
+                            </w:r>
+                            <w:r>
+                              <w:rPr>
+                                <w:spacing w:val="-10"/>
+                                <w:sz w:val="17"/>
+                              </w:rPr>
+                              <w:t xml:space="preserve"> </w:t>
+                            </w:r>
+                            <w:r>
+                              <w:rPr>
+                                <w:sz w:val="16"/>
+                                <w:szCs w:val="16"/>
+                              </w:rPr>
+                              <w:t>{{ jenis_kendaraan }}</w:t>
+                            </w:r>
+                          </w:p>
+                        </w:tc>
+                        <w:tc>
+                          <w:tcPr>
+                            <w:tcW w:w="270" w:type="dxa"/>
+                          </w:tcPr>
+                          <w:p>
+                            <w:pPr>
+                              <w:pStyle w:val="TableParagraph"/>
+                              <w:spacing w:before="0" w:line="240" w:lineRule="auto"/>
+                              <w:rPr>
+                                <w:rFonts w:ascii="Times New Roman"/>
+                                <w:sz w:val="14"/>
+                              </w:rPr>
+                            </w:pPr>
+                          </w:p>
+                        </w:tc>
+                        <w:tc>
+                          <w:tcPr>
+                            <w:tcW w:w="2430" w:type="dxa"/>
+                          </w:tcPr>
+                          <w:p>
+                            <w:pPr>
+                              <w:pStyle w:val="TableParagraph"/>
+                              <w:ind w:left="27"/>
+                              <w:rPr>
+                                <w:sz w:val="17"/>
+                              </w:rPr>
+                            </w:pPr>
+                            <w:r>
+                              <w:rPr>
+                                <w:spacing w:val="-4"/>
+                                <w:sz w:val="17"/>
+                              </w:rPr>
+                              <w:t>Banyaknya</w:t>
+                            </w:r>
+                            <w:r>
+                              <w:rPr>
+                                <w:spacing w:val="7"/>
+                                <w:sz w:val="17"/>
+                              </w:rPr>
+                              <w:t xml:space="preserve"> </w:t>
+                            </w:r>
+                            <w:r>
+                              <w:rPr>
+                                <w:spacing w:val="-2"/>
+                                <w:sz w:val="17"/>
+                              </w:rPr>
+                              <w:t>Penumpang</w:t>
+                            </w:r>
+                          </w:p>
+                        </w:tc>
+                      </w:tr>
+                      <w:tr>
+                        <w:trPr>
+                          <w:trHeight w:val="208"/>
+                        </w:trPr>
+                        <w:tc>
+                          <w:tcPr>
+                            <w:tcW w:w="4770" w:type="dxa"/>
+                            <w:gridSpan w:val="3"/>
+                          </w:tcPr>
+                          <w:p>
+                            <w:pPr>
+                              <w:pStyle w:val="TableParagraph"/>
+                              <w:ind w:left="50"/>
+                              <w:rPr>
+                                <w:sz w:val="16"/>
+                                <w:szCs w:val="16"/>
+                              </w:rPr>
+                            </w:pPr>
+                            <w:r>
+                              <w:rPr>
+                                <w:sz w:val="16"/>
+                                <w:szCs w:val="16"/>
+                              </w:rPr>
+                              <w:t>:</w:t>
+                            </w:r>
+                            <w:r>
+                              <w:rPr>
+                                <w:spacing w:val="-4"/>
+                                <w:sz w:val="16"/>
+                                <w:szCs w:val="16"/>
+                              </w:rPr>
+                              <w:t xml:space="preserve"> </w:t>
+                            </w:r>
+                            <w:r>
+                              <w:rPr>
+                                <w:spacing w:val="-2"/>
+                                <w:sz w:val="16"/>
+                                <w:szCs w:val="16"/>
+                              </w:rPr>
+                              <w:t>{{ tempat_tujuan }}</w:t>
+                            </w:r>
+                          </w:p>
+                        </w:tc>
+                      </w:tr>
+                      <w:tr>
+                        <w:trPr>
+                          <w:trHeight w:val="208"/>
+                        </w:trPr>
+                        <w:tc>
+                          <w:tcPr>
+                            <w:tcW w:w="4770" w:type="dxa"/>
+                            <w:gridSpan w:val="3"/>
+                          </w:tcPr>
+                          <w:p>
+                            <w:pPr>
+                              <w:pStyle w:val="TableParagraph"/>
+                              <w:ind w:left="50"/>
+                              <w:rPr>
+                                <w:sz w:val="17"/>
+                              </w:rPr>
+                            </w:pPr>
+                            <w:r>
+                              <w:rPr>
+                                <w:sz w:val="17"/>
+                              </w:rPr>
+                              <w:t>:</w:t>
+                            </w:r>
+                            <w:r>
+                              <w:rPr>
+                                <w:spacing w:val="-4"/>
+                                <w:sz w:val="17"/>
+                              </w:rPr>
+                              <w:t xml:space="preserve"> </w:t>
+                            </w:r>
+                            <w:r>
+                              <w:rPr>
+                                <w:spacing w:val="-2"/>
+                                <w:sz w:val="17"/>
+                              </w:rPr>
+                              <w:t>{</w:t>
+                            </w:r>
+                            <w:r>
+                              <w:rPr>
+                                <w:spacing w:val="-2"/>
+                                <w:sz w:val="16"/>
+                                <w:szCs w:val="16"/>
+                              </w:rPr>
+                              <w:t>{ keperluan }}</w:t>
+                            </w:r>
+                          </w:p>
+                        </w:tc>
+                      </w:tr>
+                      <w:tr>
+                        <w:trPr>
+                          <w:trHeight w:val="208"/>
+                        </w:trPr>
+                        <w:tc>
+                          <w:tcPr>
+                            <w:tcW w:w="2070" w:type="dxa"/>
+                          </w:tcPr>
+                          <w:p>
+                            <w:pPr>
+                              <w:pStyle w:val="TableParagraph"/>
+                              <w:ind w:left="50"/>
+                              <w:rPr>
+                                <w:sz w:val="17"/>
+                              </w:rPr>
+                            </w:pPr>
+                            <w:r>
+                              <w:rPr>
+                                <w:sz w:val="17"/>
+                              </w:rPr>
+                              <w:t>:</w:t>
+                            </w:r>
+                            <w:r>
+                              <w:rPr>
+                                <w:spacing w:val="-4"/>
+                                <w:sz w:val="17"/>
+                              </w:rPr>
+                              <w:t xml:space="preserve"> </w:t>
+                            </w:r>
+                            <w:r>
+                              <w:rPr>
+                                <w:spacing w:val="-2"/>
+                                <w:sz w:val="16"/>
+                                <w:szCs w:val="16"/>
+                              </w:rPr>
+                              <w:t>{{ tgl_mulai_req }}</w:t>
+                            </w:r>
+                          </w:p>
+                        </w:tc>
+                        <w:tc>
+                          <w:tcPr>
+                            <w:tcW w:w="270" w:type="dxa"/>
+                          </w:tcPr>
+                          <w:p>
+                            <w:pPr>
+                              <w:pStyle w:val="TableParagraph"/>
+                              <w:ind w:left="2"/>
+                              <w:rPr>
+                                <w:sz w:val="17"/>
+                              </w:rPr>
+                            </w:pPr>
+                            <w:r>
+                              <w:rPr>
+                                <w:spacing w:val="-5"/>
+                                <w:sz w:val="17"/>
+                              </w:rPr>
+                              <w:t>s/d</w:t>
+                            </w:r>
+                          </w:p>
+                        </w:tc>
+                        <w:tc>
+                          <w:tcPr>
+                            <w:tcW w:w="2430" w:type="dxa"/>
+                          </w:tcPr>
+                          <w:p>
+                            <w:pPr>
+                              <w:pStyle w:val="TableParagraph"/>
+                              <w:spacing w:before="0" w:line="240" w:lineRule="auto"/>
+                              <w:rPr>
+                                <w:rFonts w:ascii="Arial" w:hAnsi="Arial" w:cs="Arial"/>
+                                <w:sz w:val="16"/>
+                                <w:szCs w:val="16"/>
+                              </w:rPr>
+                            </w:pPr>
+                            <w:r>
+                              <w:rPr>
+                                <w:rFonts w:ascii="Arial" w:hAnsi="Arial" w:cs="Arial"/>
+                                <w:sz w:val="16"/>
+                                <w:szCs w:val="16"/>
+                              </w:rPr>
+                              <w:t>{{ tgl_selesai_req }}</w:t>
+                            </w:r>
+                          </w:p>
+                        </w:tc>
+                      </w:tr>
+                      <w:tr>
+                        <w:trPr>
+                          <w:trHeight w:val="171"/>
+                        </w:trPr>
+                        <w:tc>
+                          <w:tcPr>
+                            <w:tcW w:w="2070" w:type="dxa"/>
+                          </w:tcPr>
+                          <w:p>
+                            <w:pPr>
+                              <w:pStyle w:val="TableParagraph"/>
+                              <w:tabs>
+                                <w:tab w:val="left" w:pos="1098"/>
+                              </w:tabs>
+                              <w:spacing w:line="175" w:lineRule="exact"/>
+                              <w:ind w:left="50"/>
+                              <w:rPr>
+                                <w:sz w:val="17"/>
+                              </w:rPr>
+                            </w:pPr>
+                            <w:r>
+                              <w:rPr>
+                                <w:spacing w:val="-10"/>
+                                <w:sz w:val="17"/>
+                              </w:rPr>
+                              <w:t>:</w:t>
+                            </w:r>
+                            <w:r>
+                              <w:rPr>
+                                <w:spacing w:val="-10"/>
+                                <w:sz w:val="17"/>
+                              </w:rPr>
+                              <w:t xml:space="preserve"> </w:t>
+                            </w:r>
+                            <w:r>
+                              <w:rPr>
+                                <w:spacing w:val="-10"/>
+                                <w:sz w:val="16"/>
+                                <w:szCs w:val="16"/>
+                              </w:rPr>
+                              <w:t>{</w:t>
+                            </w:r>
+                            <w:r>
+                              <w:rPr>
+                                <w:spacing w:val="-10"/>
+                                <w:sz w:val="16"/>
+                                <w:szCs w:val="16"/>
+                              </w:rPr>
+                              <w:t>{</w:t>
+                            </w:r>
+                            <w:r>
+                              <w:rPr>
+                                <w:spacing w:val="-10"/>
+                                <w:sz w:val="16"/>
+                                <w:szCs w:val="16"/>
+                              </w:rPr>
+                              <w:t xml:space="preserve"> jam_mulai_req }}</w:t>
+                            </w:r>
+                            <w:r>
+                              <w:rPr>
+                                <w:spacing w:val="-4"/>
+                                <w:sz w:val="17"/>
+                              </w:rPr>
+                              <w:t xml:space="preserve"> </w:t>
+                            </w:r>
+                            <w:r>
+                              <w:rPr>
+                                <w:spacing w:val="-4"/>
+                                <w:sz w:val="16"/>
+                                <w:szCs w:val="16"/>
+                              </w:rPr>
+                              <w:t>WITA</w:t>
+                            </w:r>
+                          </w:p>
+                        </w:tc>
+                        <w:tc>
+                          <w:tcPr>
+                            <w:tcW w:w="270" w:type="dxa"/>
+                          </w:tcPr>
+                          <w:p>
+                            <w:pPr>
+                              <w:pStyle w:val="TableParagraph"/>
+                              <w:spacing w:before="0" w:line="240" w:lineRule="auto"/>
+                              <w:rPr>
+                                <w:rFonts w:ascii="Times New Roman"/>
+                                <w:sz w:val="12"/>
+                              </w:rPr>
+                            </w:pPr>
+                            <w:r>
+                              <w:rPr>
+                                <w:sz w:val="17"/>
+                              </w:rPr>
+                              <w:t>s/d</w:t>
+                            </w:r>
+                          </w:p>
+                        </w:tc>
+                        <w:tc>
+                          <w:tcPr>
+                            <w:tcW w:w="2430" w:type="dxa"/>
+                          </w:tcPr>
+                          <w:p>
+                            <w:pPr>
+                              <w:pStyle w:val="TableParagraph"/>
+                              <w:spacing w:line="175" w:lineRule="exact"/>
+                              <w:ind w:left="27"/>
+                              <w:rPr>
+                                <w:sz w:val="17"/>
+                              </w:rPr>
+                            </w:pPr>
+                            <w:r>
+                              <w:rPr>
+                                <w:spacing w:val="-2"/>
+                                <w:sz w:val="16"/>
+                                <w:szCs w:val="16"/>
+                              </w:rPr>
+                              <w:t>{{ jam_selesai_req }}</w:t>
+                            </w:r>
+                            <w:r>
+                              <w:rPr>
+                                <w:spacing w:val="-2"/>
+                                <w:sz w:val="16"/>
+                                <w:szCs w:val="16"/>
+                              </w:rPr>
+                              <w:t xml:space="preserve"> WITA</w:t>
+                            </w:r>
+                          </w:p>
+                        </w:tc>
+                      </w:tr>
+                    </w:tbl>
+                    <w:p>
+                      <w:pPr>
+                        <w:pStyle w:val="BodyText"/>
+                      </w:pPr>
+                    </w:p>
+                  </w:txbxContent>
+                </v:textbox>
+                <w10:wrap type="topAndBottom" anchorx="page"/>
+              </v:shape>
+            </w:pict>
+          </mc:Fallback>
+        </mc:AlternateContent>
+      </w:r>
     </w:p>
+    <w:tbl>
+      <w:tblPr>
+        <w:tblW w:w="0" w:type="auto"/>
+        <w:tblInd w:w="929" w:type="dxa"/>
+        <w:tblLayout w:type="fixed"/>
+        <w:tblCellMar>
+          <w:left w:w="0" w:type="dxa"/>
+          <w:right w:w="0" w:type="dxa"/>
+        </w:tblCellMar>
+        <w:tblLook w:val="01E0" w:firstRow="1" w:lastRow="1" w:firstColumn="1" w:lastColumn="1" w:noHBand="0" w:noVBand="0"/>
+      </w:tblPr>
+      <w:tblGrid>
+        <w:gridCol w:w="7454"/>
+      </w:tblGrid>
+      <w:tr>
+        <w:trPr>
+          <w:trHeight w:val="198"/>
+        </w:trPr>
+        <w:tc>
+          <w:tcPr>
+            <w:tcW w:w="7454" w:type="dxa"/>
+          </w:tcPr>
+          <w:p>
+            <w:pPr>
+              <w:pStyle w:val="TableParagraph"/>
+              <w:spacing w:before="0" w:line="178" w:lineRule="exact"/>
+              <w:ind w:right="43"/>
+              <w:jc w:val="center"/>
+              <w:rPr>
+                <w:rFonts w:ascii="Arial"/>
+                <w:b/>
+                <w:sz w:val="17"/>
+              </w:rPr>
+            </w:pPr>
+            <w:r>
+              <w:rPr>
+                <w:rFonts w:ascii="Arial"/>
+                <w:b/>
+                <w:spacing w:val="-4"/>
+                <w:sz w:val="17"/>
+              </w:rPr>
+              <w:t>FORMULIR</w:t>
+            </w:r>
+            <w:r>
+              <w:rPr>
+                <w:rFonts w:ascii="Arial"/>
+                <w:b/>
+                <w:spacing w:val="4"/>
+                <w:sz w:val="17"/>
+              </w:rPr>
+              <w:t xml:space="preserve"> </w:t>
+            </w:r>
+            <w:r>
+              <w:rPr>
+                <w:rFonts w:ascii="Arial"/>
+                <w:b/>
+                <w:spacing w:val="-4"/>
+                <w:sz w:val="17"/>
+              </w:rPr>
+              <w:t>PERMOHONAN</w:t>
+            </w:r>
+            <w:r>
+              <w:rPr>
+                <w:rFonts w:ascii="Arial"/>
+                <w:b/>
+                <w:spacing w:val="4"/>
+                <w:sz w:val="17"/>
+              </w:rPr>
+              <w:t xml:space="preserve"> </w:t>
+            </w:r>
+            <w:r>
+              <w:rPr>
+                <w:rFonts w:ascii="Arial"/>
+                <w:b/>
+                <w:spacing w:val="-4"/>
+                <w:sz w:val="17"/>
+              </w:rPr>
+              <w:t>PEMAKAIAN</w:t>
+            </w:r>
+            <w:r>
+              <w:rPr>
+                <w:rFonts w:ascii="Arial"/>
+                <w:b/>
+                <w:spacing w:val="5"/>
+                <w:sz w:val="17"/>
+              </w:rPr>
+              <w:t xml:space="preserve"> </w:t>
+            </w:r>
+            <w:r>
+              <w:rPr>
+                <w:rFonts w:ascii="Arial"/>
+                <w:b/>
+                <w:spacing w:val="-4"/>
+                <w:sz w:val="17"/>
+              </w:rPr>
+              <w:t>KENDARAAN</w:t>
+            </w:r>
+            <w:r>
+              <w:rPr>
+                <w:rFonts w:ascii="Arial"/>
+                <w:b/>
+                <w:spacing w:val="4"/>
+                <w:sz w:val="17"/>
+              </w:rPr>
+              <w:t xml:space="preserve"> </w:t>
+            </w:r>
+            <w:r>
+              <w:rPr>
+                <w:rFonts w:ascii="Arial"/>
+                <w:b/>
+                <w:spacing w:val="-4"/>
+                <w:sz w:val="17"/>
+              </w:rPr>
+              <w:t>DINAS</w:t>
+            </w:r>
+            <w:r>
+              <w:rPr>
+                <w:rFonts w:ascii="Arial"/>
+                <w:b/>
+                <w:spacing w:val="4"/>
+                <w:sz w:val="17"/>
+              </w:rPr>
+              <w:t xml:space="preserve"> </w:t>
+            </w:r>
+            <w:r>
+              <w:rPr>
+                <w:rFonts w:ascii="Arial"/>
+                <w:b/>
+                <w:spacing w:val="-4"/>
+                <w:sz w:val="17"/>
+              </w:rPr>
+              <w:t>OPERASIONAL</w:t>
+            </w:r>
+          </w:p>
+        </w:tc>
+      </w:tr>
+      <w:tr>
+        <w:trPr>
+          <w:trHeight w:val="198"/>
+        </w:trPr>
+        <w:tc>
+          <w:tcPr>
+            <w:tcW w:w="7454" w:type="dxa"/>
+          </w:tcPr>
+          <w:p>
+            <w:pPr>
+              <w:pStyle w:val="TableParagraph"/>
+              <w:spacing w:line="175" w:lineRule="exact"/>
+              <w:ind w:left="43" w:right="43"/>
+              <w:jc w:val="center"/>
+              <w:rPr>
+                <w:sz w:val="17"/>
+              </w:rPr>
+            </w:pPr>
+            <w:r>
+              <w:rPr>
+                <w:spacing w:val="-2"/>
+                <w:sz w:val="17"/>
+                <w:u w:val="single"/>
+              </w:rPr>
+              <w:t>PT.</w:t>
+            </w:r>
+            <w:r>
+              <w:rPr>
+                <w:spacing w:val="-6"/>
+                <w:sz w:val="17"/>
+                <w:u w:val="single"/>
+              </w:rPr>
+              <w:t xml:space="preserve"> </w:t>
+            </w:r>
+            <w:r>
+              <w:rPr>
+                <w:spacing w:val="-2"/>
+                <w:sz w:val="17"/>
+                <w:u w:val="single"/>
+              </w:rPr>
+              <w:t>PLN</w:t>
+            </w:r>
+            <w:r>
+              <w:rPr>
+                <w:spacing w:val="-3"/>
+                <w:sz w:val="17"/>
+                <w:u w:val="single"/>
+              </w:rPr>
+              <w:t xml:space="preserve"> </w:t>
+            </w:r>
+            <w:r>
+              <w:rPr>
+                <w:spacing w:val="-2"/>
+                <w:sz w:val="17"/>
+                <w:u w:val="single"/>
+              </w:rPr>
+              <w:t>(PERSERO)</w:t>
+            </w:r>
+            <w:r>
+              <w:rPr>
+                <w:spacing w:val="-5"/>
+                <w:sz w:val="17"/>
+                <w:u w:val="single"/>
+              </w:rPr>
+              <w:t xml:space="preserve"> </w:t>
+            </w:r>
+            <w:r>
+              <w:rPr>
+                <w:spacing w:val="-2"/>
+                <w:sz w:val="17"/>
+                <w:u w:val="single"/>
+              </w:rPr>
+              <w:t>UNIT</w:t>
+            </w:r>
+            <w:r>
+              <w:rPr>
+                <w:spacing w:val="-4"/>
+                <w:sz w:val="17"/>
+                <w:u w:val="single"/>
+              </w:rPr>
+              <w:t xml:space="preserve"> </w:t>
+            </w:r>
+            <w:r>
+              <w:rPr>
+                <w:spacing w:val="-2"/>
+                <w:sz w:val="17"/>
+                <w:u w:val="single"/>
+              </w:rPr>
+              <w:t>INDUK</w:t>
+            </w:r>
+            <w:r>
+              <w:rPr>
+                <w:spacing w:val="-4"/>
+                <w:sz w:val="17"/>
+                <w:u w:val="single"/>
+              </w:rPr>
+              <w:t xml:space="preserve"> </w:t>
+            </w:r>
+            <w:r>
+              <w:rPr>
+                <w:spacing w:val="-2"/>
+                <w:sz w:val="17"/>
+                <w:u w:val="single"/>
+              </w:rPr>
+              <w:t>PENYALURAN</w:t>
+            </w:r>
+            <w:r>
+              <w:rPr>
+                <w:spacing w:val="-3"/>
+                <w:sz w:val="17"/>
+                <w:u w:val="single"/>
+              </w:rPr>
+              <w:t xml:space="preserve"> </w:t>
+            </w:r>
+            <w:r>
+              <w:rPr>
+                <w:spacing w:val="-2"/>
+                <w:sz w:val="17"/>
+                <w:u w:val="single"/>
+              </w:rPr>
+              <w:t>DAN</w:t>
+            </w:r>
+            <w:r>
+              <w:rPr>
+                <w:spacing w:val="-3"/>
+                <w:sz w:val="17"/>
+                <w:u w:val="single"/>
+              </w:rPr>
+              <w:t xml:space="preserve"> </w:t>
+            </w:r>
+            <w:r>
+              <w:rPr>
+                <w:spacing w:val="-2"/>
+                <w:sz w:val="17"/>
+                <w:u w:val="single"/>
+              </w:rPr>
+              <w:t>PUSAT</w:t>
+            </w:r>
+            <w:r>
+              <w:rPr>
+                <w:spacing w:val="-4"/>
+                <w:sz w:val="17"/>
+                <w:u w:val="single"/>
+              </w:rPr>
+              <w:t xml:space="preserve"> </w:t>
+            </w:r>
+            <w:r>
+              <w:rPr>
+                <w:spacing w:val="-2"/>
+                <w:sz w:val="17"/>
+                <w:u w:val="single"/>
+              </w:rPr>
+              <w:t>PENGATUR</w:t>
+            </w:r>
+            <w:r>
+              <w:rPr>
+                <w:spacing w:val="-4"/>
+                <w:sz w:val="17"/>
+                <w:u w:val="single"/>
+              </w:rPr>
+              <w:t xml:space="preserve"> </w:t>
+            </w:r>
+            <w:r>
+              <w:rPr>
+                <w:spacing w:val="-2"/>
+                <w:sz w:val="17"/>
+                <w:u w:val="single"/>
+              </w:rPr>
+              <w:t>BEBAN</w:t>
+            </w:r>
+            <w:r>
+              <w:rPr>
+                <w:spacing w:val="-3"/>
+                <w:sz w:val="17"/>
+                <w:u w:val="single"/>
+              </w:rPr>
+              <w:t xml:space="preserve"> </w:t>
+            </w:r>
+            <w:r>
+              <w:rPr>
+                <w:spacing w:val="-2"/>
+                <w:sz w:val="17"/>
+                <w:u w:val="single"/>
+              </w:rPr>
+              <w:t>SULAWESI</w:t>
+            </w:r>
+          </w:p>
+        </w:tc>
+      </w:tr>
+    </w:tbl>
     <w:p>
       <w:pPr>
         <w:pStyle w:val="BodyText"/>
-        <w:spacing w:before="27"/>
+        <w:spacing w:before="185"/>
         <w:rPr>
           <w:rFonts w:ascii="Times New Roman"/>
+          <w:sz w:val="20"/>
         </w:rPr>
       </w:pPr>
     </w:p>
@@ -3177,7 +3155,6 @@
     <w:p>
       <w:pPr>
         <w:pStyle w:val="BodyText"/>
-        <w:spacing w:before="45"/>
         <w:rPr>
           <w:sz w:val="20"/>
         </w:rPr>

</xml_diff>